<commit_message>
Morning 28 Mar 17
</commit_message>
<xml_diff>
--- a/Work.docx
+++ b/Work.docx
@@ -1386,6 +1386,12 @@
         <w:t xml:space="preserve"> </w:t>
       </w:r>
       <w:r>
+        <w:t xml:space="preserve">TK</w:t>
+      </w:r>
+      <w:r>
+        <w:t xml:space="preserve"> </w:t>
+      </w:r>
+      <w:r>
         <w:t xml:space="preserve">small circulation. We have not put by a reserve,</w:t>
       </w:r>
       <w:r>
@@ -2269,15 +2275,9 @@
         <w:t xml:space="preserve">brotherhood, natural humanity, natural goodness</w:t>
       </w:r>
       <w:r>
-        <w:t xml:space="preserve"> </w:t>
-      </w:r>
-      <w:r>
         <w:t xml:space="preserve">9</w:t>
       </w:r>
       <w:r>
-        <w:t xml:space="preserve"> </w:t>
-      </w:r>
-      <w:r>
         <w:t xml:space="preserve">—on human nature. And the issue between</w:t>
       </w:r>
       <w:r>
@@ -2320,13 +2320,13 @@
         <w:t xml:space="preserve"> </w:t>
       </w:r>
       <w:r>
-        <w:t xml:space="preserve">same supernatural basis. It is an issue, there-</w:t>
-      </w:r>
-      <w:r>
-        <w:t xml:space="preserve"> </w:t>
-      </w:r>
-      <w:r>
-        <w:t xml:space="preserve">fore, between human nature deified and human</w:t>
+        <w:t xml:space="preserve">same supernatural basis. It is an issue, therefore,</w:t>
+      </w:r>
+      <w:r>
+        <w:t xml:space="preserve"> </w:t>
+      </w:r>
+      <w:r>
+        <w:t xml:space="preserve">between human nature deified and human</w:t>
       </w:r>
       <w:r>
         <w:t xml:space="preserve"> </w:t>
@@ -2338,13 +2338,13 @@
         <w:t xml:space="preserve"> </w:t>
       </w:r>
       <w:r>
-        <w:t xml:space="preserve">faith faith taken in a quite positive and defi-</w:t>
-      </w:r>
-      <w:r>
-        <w:t xml:space="preserve"> </w:t>
-      </w:r>
-      <w:r>
-        <w:t xml:space="preserve">nite sense. We think that a brotherhood of</w:t>
+        <w:t xml:space="preserve">faith—faith taken in a quite positive and definite</w:t>
+      </w:r>
+      <w:r>
+        <w:t xml:space="preserve"> </w:t>
+      </w:r>
+      <w:r>
+        <w:t xml:space="preserve">sense. We think that a brotherhood of</w:t>
       </w:r>
       <w:r>
         <w:t xml:space="preserve"> </w:t>
@@ -2362,13 +2362,13 @@
         <w:t xml:space="preserve"> </w:t>
       </w:r>
       <w:r>
-        <w:t xml:space="preserve">promise. The eternal promise is with super-</w:t>
-      </w:r>
-      <w:r>
-        <w:t xml:space="preserve"> </w:t>
-      </w:r>
-      <w:r>
-        <w:t xml:space="preserve">natural faith. Do you ever believe otherwise?</w:t>
+        <w:t xml:space="preserve">promise. The eternal promise is with supernatural</w:t>
+      </w:r>
+      <w:r>
+        <w:t xml:space="preserve"> </w:t>
+      </w:r>
+      <w:r>
+        <w:t xml:space="preserve">faith. Do you ever believe otherwise?</w:t>
       </w:r>
       <w:r>
         <w:t xml:space="preserve"> </w:t>
@@ -2422,7 +2422,7 @@
         <w:t xml:space="preserve"> </w:t>
       </w:r>
       <w:r>
-        <w:t xml:space="preserve">to believe that Christianity is just human *</w:t>
+        <w:t xml:space="preserve">to believe that Christianity is just human</w:t>
       </w:r>
       <w:r>
         <w:t xml:space="preserve"> </w:t>
@@ -2442,19 +2442,15 @@
       <w:r>
         <w:t xml:space="preserve">now in challenge of our Christian position</w:t>
       </w:r>
-    </w:p>
-    <w:p>
-      <w:pPr>
-        <w:pStyle w:val="BodyText"/>
-      </w:pPr>
-      <w:r>
-        <w:t xml:space="preserve">10 THE DIFFERENCE BETWEEN</w:t>
-      </w:r>
-    </w:p>
-    <w:p>
-      <w:pPr>
-        <w:pStyle w:val="BodyText"/>
-      </w:pPr>
+      <w:r>
+        <w:t xml:space="preserve"> </w:t>
+      </w:r>
+      <w:r>
+        <w:t xml:space="preserve">10</w:t>
+      </w:r>
+      <w:r>
+        <w:t xml:space="preserve"> </w:t>
+      </w:r>
       <w:r>
         <w:t xml:space="preserve">and Church. Is the Kingdom of God just our</w:t>
       </w:r>
@@ -2474,19 +2470,19 @@
         <w:t xml:space="preserve"> </w:t>
       </w:r>
       <w:r>
-        <w:t xml:space="preserve">which you often find in human nature, de-</w:t>
-      </w:r>
-      <w:r>
-        <w:t xml:space="preserve"> </w:t>
-      </w:r>
-      <w:r>
-        <w:t xml:space="preserve">veloped to its highest? Is that the Kingdom of</w:t>
-      </w:r>
-      <w:r>
-        <w:t xml:space="preserve"> </w:t>
-      </w:r>
-      <w:r>
-        <w:t xml:space="preserve">God? I trust you believe not that human</w:t>
+        <w:t xml:space="preserve">which you often find in human nature, developed</w:t>
+      </w:r>
+      <w:r>
+        <w:t xml:space="preserve"> </w:t>
+      </w:r>
+      <w:r>
+        <w:t xml:space="preserve">to its highest? Is that the Kingdom of</w:t>
+      </w:r>
+      <w:r>
+        <w:t xml:space="preserve"> </w:t>
+      </w:r>
+      <w:r>
+        <w:t xml:space="preserve">God? I trust you believe not—that human</w:t>
       </w:r>
       <w:r>
         <w:t xml:space="preserve"> </w:t>
@@ -2594,13 +2590,31 @@
         <w:t xml:space="preserve"> </w:t>
       </w:r>
       <w:r>
-        <w:t xml:space="preserve">question: " How does man’s noblest work differ</w:t>
-      </w:r>
-      <w:r>
-        <w:t xml:space="preserve"> </w:t>
-      </w:r>
-      <w:r>
-        <w:t xml:space="preserve">from Christ’s great work? " That is the</w:t>
+        <w:t xml:space="preserve">question:</w:t>
+      </w:r>
+      <w:r>
+        <w:t xml:space="preserve"> </w:t>
+      </w:r>
+      <w:r>
+        <w:t xml:space="preserve">“</w:t>
+      </w:r>
+      <w:r>
+        <w:t xml:space="preserve">How does man’s noblest work differ</w:t>
+      </w:r>
+      <w:r>
+        <w:t xml:space="preserve"> </w:t>
+      </w:r>
+      <w:r>
+        <w:t xml:space="preserve">from Christ’s great work?</w:t>
+      </w:r>
+      <w:r>
+        <w:t xml:space="preserve">”</w:t>
+      </w:r>
+      <w:r>
+        <w:t xml:space="preserve"> </w:t>
+      </w:r>
+      <w:r>
+        <w:t xml:space="preserve">That is the</w:t>
       </w:r>
       <w:r>
         <w:t xml:space="preserve"> </w:t>
@@ -2620,27 +2634,39 @@
       <w:r>
         <w:t xml:space="preserve">differ from Christ’s great work?</w:t>
       </w:r>
-    </w:p>
-    <w:p>
-      <w:pPr>
-        <w:pStyle w:val="BodyText"/>
-      </w:pPr>
-      <w:r>
-        <w:t xml:space="preserve">GOD’S SACRIFICE AND MAN’S 11</w:t>
-      </w:r>
-    </w:p>
-    <w:p>
-      <w:pPr>
-        <w:pStyle w:val="BodyText"/>
-      </w:pPr>
-      <w:r>
-        <w:t xml:space="preserve">Let me begin with a story which was re-</w:t>
-      </w:r>
-      <w:r>
-        <w:t xml:space="preserve"> </w:t>
-      </w:r>
-      <w:r>
-        <w:t xml:space="preserve">ported in the Belgian papers some years ago.</w:t>
+      <w:r>
+        <w:t xml:space="preserve"> </w:t>
+      </w:r>
+      <w:r>
+        <w:t xml:space="preserve">11</w:t>
+      </w:r>
+    </w:p>
+    <w:p>
+      <w:pPr>
+        <w:pStyle w:val="BodyText"/>
+      </w:pPr>
+      <w:r>
+        <w:t xml:space="preserve">&amp;sect</w:t>
+      </w:r>
+      <w:r>
+        <w:t xml:space="preserve"> </w:t>
+      </w:r>
+      <w:r>
+        <w:t xml:space="preserve">TK</w:t>
+      </w:r>
+    </w:p>
+    <w:p>
+      <w:pPr>
+        <w:pStyle w:val="BodyText"/>
+      </w:pPr>
+      <w:r>
+        <w:t xml:space="preserve">Let me begin with a story which was reported</w:t>
+      </w:r>
+      <w:r>
+        <w:t xml:space="preserve"> </w:t>
+      </w:r>
+      <w:r>
+        <w:t xml:space="preserve">in the Belgian papers some years ago.</w:t>
       </w:r>
     </w:p>
     <w:p>
@@ -2672,19 +2698,13 @@
         <w:t xml:space="preserve"> </w:t>
       </w:r>
       <w:r>
-        <w:t xml:space="preserve">set to clear the trains of each other. A catas-</w:t>
-      </w:r>
-      <w:r>
-        <w:t xml:space="preserve"> </w:t>
-      </w:r>
-      <w:r>
-        <w:t xml:space="preserve">trophe seemed to be inevitable; when a signal-</w:t>
-      </w:r>
-      <w:r>
-        <w:t xml:space="preserve"> </w:t>
-      </w:r>
-      <w:r>
-        <w:t xml:space="preserve">man threw himself flat between the rails, and</w:t>
+        <w:t xml:space="preserve">set to clear the trains of each other. A catastrophe</w:t>
+      </w:r>
+      <w:r>
+        <w:t xml:space="preserve"> </w:t>
+      </w:r>
+      <w:r>
+        <w:t xml:space="preserve">seemed to be inevitable; when a signalman threw himself flat between the rails, and</w:t>
       </w:r>
       <w:r>
         <w:t xml:space="preserve"> </w:t>
@@ -2746,25 +2766,39 @@
         <w:t xml:space="preserve"> </w:t>
       </w:r>
       <w:r>
-        <w:t xml:space="preserve">It is the kind of incident that may be multi-</w:t>
-      </w:r>
-      <w:r>
-        <w:t xml:space="preserve"> </w:t>
-      </w:r>
-      <w:r>
-        <w:t xml:space="preserve">plied indefinitely. I offer you certain reflec-</w:t>
-      </w:r>
-      <w:r>
-        <w:t xml:space="preserve"> </w:t>
-      </w:r>
-      <w:r>
-        <w:t xml:space="preserve">tions, first, on some of its analogies with Christ’s</w:t>
+        <w:t xml:space="preserve">It is the kind of incident that may be multiplied</w:t>
+      </w:r>
+      <w:r>
+        <w:t xml:space="preserve"> </w:t>
+      </w:r>
+      <w:r>
+        <w:t xml:space="preserve">indefinitely. I offer you certain reflections,</w:t>
+      </w:r>
+      <w:r>
+        <w:t xml:space="preserve"> </w:t>
+      </w:r>
+      <w:r>
+        <w:t xml:space="preserve">first, on some of its analogies with Christ’s</w:t>
       </w:r>
       <w:r>
         <w:t xml:space="preserve"> </w:t>
       </w:r>
       <w:r>
         <w:t xml:space="preserve">work, and secondly, on some of its differences.</w:t>
+      </w:r>
+    </w:p>
+    <w:p>
+      <w:pPr>
+        <w:pStyle w:val="BodyText"/>
+      </w:pPr>
+      <w:r>
+        <w:t xml:space="preserve">&amp;sect</w:t>
+      </w:r>
+      <w:r>
+        <w:t xml:space="preserve"> </w:t>
+      </w:r>
+      <w:r>
+        <w:t xml:space="preserve">TK</w:t>
       </w:r>
     </w:p>
     <w:p>
@@ -2778,159 +2812,175 @@
       <w:r>
         <w:t xml:space="preserve">This man, in a very true sense, died and</w:t>
       </w:r>
+      <w:r>
+        <w:t xml:space="preserve"> </w:t>
+      </w:r>
+      <w:r>
+        <w:t xml:space="preserve">rose again. His soul went through what he</w:t>
+      </w:r>
+      <w:r>
+        <w:t xml:space="preserve"> </w:t>
+      </w:r>
+      <w:r>
+        <w:t xml:space="preserve">would have gone through if he had never risen</w:t>
+      </w:r>
+      <w:r>
+        <w:t xml:space="preserve"> </w:t>
+      </w:r>
+      <w:r>
+        <w:t xml:space="preserve">12</w:t>
+      </w:r>
+      <w:r>
+        <w:t xml:space="preserve"> </w:t>
+      </w:r>
+      <w:r>
+        <w:t xml:space="preserve">from the track. He gave himself; and that is</w:t>
+      </w:r>
+      <w:r>
+        <w:t xml:space="preserve"> </w:t>
+      </w:r>
+      <w:r>
+        <w:t xml:space="preserve">all a man can give at last. His deed had the</w:t>
+      </w:r>
+      <w:r>
+        <w:t xml:space="preserve"> </w:t>
+      </w:r>
+      <w:r>
+        <w:t xml:space="preserve">moral value which it would have had if he had</w:t>
+      </w:r>
+      <w:r>
+        <w:t xml:space="preserve"> </w:t>
+      </w:r>
+      <w:r>
+        <w:t xml:space="preserve">lost his life. He laid it down, but it did not</w:t>
+      </w:r>
+      <w:r>
+        <w:t xml:space="preserve"> </w:t>
+      </w:r>
+      <w:r>
+        <w:t xml:space="preserve">please God to take it. Like Abraham’s sacrifice</w:t>
+      </w:r>
+      <w:r>
+        <w:t xml:space="preserve"> </w:t>
+      </w:r>
+      <w:r>
+        <w:t xml:space="preserve">of Isaac, it was complete and acceptable, even</w:t>
+      </w:r>
+      <w:r>
+        <w:t xml:space="preserve"> </w:t>
+      </w:r>
+      <w:r>
+        <w:t xml:space="preserve">though not accepted. The man’s rising from</w:t>
+      </w:r>
+      <w:r>
+        <w:t xml:space="preserve"> </w:t>
+      </w:r>
+      <w:r>
+        <w:t xml:space="preserve">the ground—was it not really a resurrection</w:t>
+      </w:r>
+      <w:r>
+        <w:t xml:space="preserve"> </w:t>
+      </w:r>
+      <w:r>
+        <w:t xml:space="preserve">from the dead? It was not simply a return to</w:t>
+      </w:r>
+      <w:r>
+        <w:t xml:space="preserve"> </w:t>
+      </w:r>
+      <w:r>
+        <w:t xml:space="preserve">his post. He went back another man. He went</w:t>
+      </w:r>
+      <w:r>
+        <w:t xml:space="preserve"> </w:t>
+      </w:r>
+      <w:r>
+        <w:t xml:space="preserve">back a heavenlier man. He had died and risen,</w:t>
+      </w:r>
+      <w:r>
+        <w:t xml:space="preserve"> </w:t>
+      </w:r>
+      <w:r>
+        <w:t xml:space="preserve">just as if he had been called, and had gone, to</w:t>
+      </w:r>
+      <w:r>
+        <w:t xml:space="preserve"> </w:t>
+      </w:r>
+      <w:r>
+        <w:t xml:space="preserve">God’s presence could he but remain there.</w:t>
+      </w:r>
+      <w:r>
+        <w:t xml:space="preserve"> </w:t>
+      </w:r>
+      <w:r>
+        <w:t xml:space="preserve">This is a death and rising again possible to us</w:t>
+      </w:r>
+      <w:r>
+        <w:t xml:space="preserve"> </w:t>
+      </w:r>
+      <w:r>
+        <w:t xml:space="preserve">all. If the death and resurrection of Jesus</w:t>
+      </w:r>
+      <w:r>
+        <w:t xml:space="preserve"> </w:t>
+      </w:r>
+      <w:r>
+        <w:t xml:space="preserve">Christ do not end in producing that kind of</w:t>
+      </w:r>
+      <w:r>
+        <w:t xml:space="preserve"> </w:t>
+      </w:r>
+      <w:r>
+        <w:t xml:space="preserve">thing amongst us, then it is not the power of</w:t>
+      </w:r>
+      <w:r>
+        <w:t xml:space="preserve"> </w:t>
+      </w:r>
+      <w:r>
+        <w:t xml:space="preserve">God unto salvation. These moral deaths and</w:t>
+      </w:r>
+      <w:r>
+        <w:t xml:space="preserve"> </w:t>
+      </w:r>
+      <w:r>
+        <w:t xml:space="preserve">resurrections are what make men of us.</w:t>
+      </w:r>
+      <w:r>
+        <w:t xml:space="preserve"> </w:t>
+      </w:r>
+      <w:r>
+        <w:t xml:space="preserve">“</w:t>
+      </w:r>
+      <w:r>
+        <w:t xml:space="preserve">In</w:t>
+      </w:r>
+      <w:r>
+        <w:t xml:space="preserve"> </w:t>
+      </w:r>
+      <w:r>
+        <w:t xml:space="preserve">deaths oft.</w:t>
+      </w:r>
+      <w:r>
+        <w:t xml:space="preserve">”</w:t>
+      </w:r>
+      <w:r>
+        <w:t xml:space="preserve"> </w:t>
+      </w:r>
+      <w:r>
+        <w:t xml:space="preserve">That is the first point.</w:t>
+      </w:r>
     </w:p>
     <w:p>
       <w:pPr>
         <w:pStyle w:val="FirstParagraph"/>
       </w:pPr>
       <w:r>
-        <w:t xml:space="preserve">rose again. His soul went through what he</w:t>
-      </w:r>
-    </w:p>
-    <w:p>
-      <w:pPr>
-        <w:pStyle w:val="BodyText"/>
-      </w:pPr>
-      <w:r>
-        <w:t xml:space="preserve">would have gone through if he had never risen</w:t>
-      </w:r>
-    </w:p>
-    <w:p>
-      <w:pPr>
-        <w:pStyle w:val="BodyText"/>
-      </w:pPr>
-      <w:r>
-        <w:t xml:space="preserve">.</w:t>
-      </w:r>
-    </w:p>
-    <w:p>
-      <w:pPr>
-        <w:pStyle w:val="BodyText"/>
-      </w:pPr>
-      <w:r>
-        <w:t xml:space="preserve">12 THE DIFFERENCE BETWEEN</w:t>
-      </w:r>
-    </w:p>
-    <w:p>
-      <w:pPr>
-        <w:pStyle w:val="BodyText"/>
-      </w:pPr>
-      <w:r>
-        <w:t xml:space="preserve">from the track. He gave himself; and that is</w:t>
-      </w:r>
-      <w:r>
-        <w:t xml:space="preserve"> </w:t>
-      </w:r>
-      <w:r>
-        <w:t xml:space="preserve">all a man can give at last. His deed had the</w:t>
-      </w:r>
-      <w:r>
-        <w:t xml:space="preserve"> </w:t>
-      </w:r>
-      <w:r>
-        <w:t xml:space="preserve">moral value which it would have had if he had</w:t>
-      </w:r>
-      <w:r>
-        <w:t xml:space="preserve"> </w:t>
-      </w:r>
-      <w:r>
-        <w:t xml:space="preserve">lost his life. He laid it down, but it did not</w:t>
-      </w:r>
-      <w:r>
-        <w:t xml:space="preserve"> </w:t>
-      </w:r>
-      <w:r>
-        <w:t xml:space="preserve">please God to take it. Like Abraham’s sacrifice</w:t>
-      </w:r>
-      <w:r>
-        <w:t xml:space="preserve"> </w:t>
-      </w:r>
-      <w:r>
-        <w:t xml:space="preserve">of Isaac, it was complete and acceptable, even</w:t>
-      </w:r>
-      <w:r>
-        <w:t xml:space="preserve"> </w:t>
-      </w:r>
-      <w:r>
-        <w:t xml:space="preserve">though not accepted. The man’s rising from</w:t>
-      </w:r>
-      <w:r>
-        <w:t xml:space="preserve"> </w:t>
-      </w:r>
-      <w:r>
-        <w:t xml:space="preserve">the ground was it not really a resurrection</w:t>
-      </w:r>
-      <w:r>
-        <w:t xml:space="preserve"> </w:t>
-      </w:r>
-      <w:r>
-        <w:t xml:space="preserve">from the dead? It was not simply a return to</w:t>
-      </w:r>
-      <w:r>
-        <w:t xml:space="preserve"> </w:t>
-      </w:r>
-      <w:r>
-        <w:t xml:space="preserve">his post. He went back another man. He went</w:t>
-      </w:r>
-      <w:r>
-        <w:t xml:space="preserve"> </w:t>
-      </w:r>
-      <w:r>
-        <w:t xml:space="preserve">back a heavenlier man. He had died and risen,</w:t>
-      </w:r>
-      <w:r>
-        <w:t xml:space="preserve"> </w:t>
-      </w:r>
-      <w:r>
-        <w:t xml:space="preserve">just as if he had been called, and had gone, to</w:t>
-      </w:r>
-      <w:r>
-        <w:t xml:space="preserve"> </w:t>
-      </w:r>
-      <w:r>
-        <w:t xml:space="preserve">God’s presence could he but remain there.</w:t>
-      </w:r>
-      <w:r>
-        <w:t xml:space="preserve"> </w:t>
-      </w:r>
-      <w:r>
-        <w:t xml:space="preserve">This is a death and rising again possible to us</w:t>
-      </w:r>
-      <w:r>
-        <w:t xml:space="preserve"> </w:t>
-      </w:r>
-      <w:r>
-        <w:t xml:space="preserve">all. If the death and resurrection of Jesus</w:t>
-      </w:r>
-      <w:r>
-        <w:t xml:space="preserve"> </w:t>
-      </w:r>
-      <w:r>
-        <w:t xml:space="preserve">Christ do not end in producing that kind of</w:t>
-      </w:r>
-      <w:r>
-        <w:t xml:space="preserve"> </w:t>
-      </w:r>
-      <w:r>
-        <w:t xml:space="preserve">thing amongst us, then it is not the power of</w:t>
-      </w:r>
-      <w:r>
-        <w:t xml:space="preserve"> </w:t>
-      </w:r>
-      <w:r>
-        <w:t xml:space="preserve">God unto salvation. These moral deaths and</w:t>
-      </w:r>
-      <w:r>
-        <w:t xml:space="preserve"> </w:t>
-      </w:r>
-      <w:r>
-        <w:t xml:space="preserve">resurrections are what make men of us. " In</w:t>
-      </w:r>
-      <w:r>
-        <w:t xml:space="preserve"> </w:t>
-      </w:r>
-      <w:r>
-        <w:t xml:space="preserve">deaths oft." That is the first point.</w:t>
+        <w:t xml:space="preserve">&amp;sect</w:t>
+      </w:r>
+      <w:r>
+        <w:t xml:space="preserve"> </w:t>
+      </w:r>
+      <w:r>
+        <w:t xml:space="preserve">TK</w:t>
       </w:r>
     </w:p>
     <w:p>
@@ -2974,283 +3024,289 @@
       <w:r>
         <w:t xml:space="preserve">in a way it but poorly understands, to the</w:t>
       </w:r>
+      <w:r>
+        <w:t xml:space="preserve"> </w:t>
+      </w:r>
+      <w:r>
+        <w:t xml:space="preserve">13</w:t>
+      </w:r>
+      <w:r>
+        <w:t xml:space="preserve"> </w:t>
+      </w:r>
+      <w:r>
+        <w:t xml:space="preserve">death and resurrection of Jesus Christ. That</w:t>
+      </w:r>
+      <w:r>
+        <w:t xml:space="preserve"> </w:t>
+      </w:r>
+      <w:r>
+        <w:t xml:space="preserve">is the permanent element in Christianity—the</w:t>
+      </w:r>
+      <w:r>
+        <w:t xml:space="preserve"> </w:t>
+      </w:r>
+      <w:r>
+        <w:t xml:space="preserve">Cross and resurrection of Jesus Christ. And</w:t>
+      </w:r>
+      <w:r>
+        <w:t xml:space="preserve"> </w:t>
+      </w:r>
+      <w:r>
+        <w:t xml:space="preserve">yet it is nothing to all them that pass by.</w:t>
+      </w:r>
+      <w:r>
+        <w:t xml:space="preserve"> </w:t>
+      </w:r>
+      <w:r>
+        <w:t xml:space="preserve">Under the feet of those travellers in Belgium</w:t>
+      </w:r>
+      <w:r>
+        <w:t xml:space="preserve"> </w:t>
+      </w:r>
+      <w:r>
+        <w:t xml:space="preserve">there had taken place one of those deeds that</w:t>
+      </w:r>
+      <w:r>
+        <w:t xml:space="preserve"> </w:t>
+      </w:r>
+      <w:r>
+        <w:t xml:space="preserve">are the very soul and glory of life, and they had</w:t>
+      </w:r>
+      <w:r>
+        <w:t xml:space="preserve"> </w:t>
+      </w:r>
+      <w:r>
+        <w:t xml:space="preserve">no idea of it. Perhaps some of them were at</w:t>
+      </w:r>
+      <w:r>
+        <w:t xml:space="preserve"> </w:t>
+      </w:r>
+      <w:r>
+        <w:t xml:space="preserve">the very moment grumbling at the staff of the</w:t>
+      </w:r>
+      <w:r>
+        <w:t xml:space="preserve"> </w:t>
+      </w:r>
+      <w:r>
+        <w:t xml:space="preserve">railway for some small grievance or other. It</w:t>
+      </w:r>
+      <w:r>
+        <w:t xml:space="preserve"> </w:t>
+      </w:r>
+      <w:r>
+        <w:t xml:space="preserve">is useful to remember, when we are inclined to</w:t>
+      </w:r>
+      <w:r>
+        <w:t xml:space="preserve"> </w:t>
+      </w:r>
+      <w:r>
+        <w:t xml:space="preserve">grumble thus, what an amount of devotion to</w:t>
+      </w:r>
+      <w:r>
+        <w:t xml:space="preserve"> </w:t>
+      </w:r>
+      <w:r>
+        <w:t xml:space="preserve">duty goes to make it possible for us to travel as</w:t>
+      </w:r>
+      <w:r>
+        <w:t xml:space="preserve"> </w:t>
+      </w:r>
+      <w:r>
+        <w:t xml:space="preserve">safely as we do—far more than can be acknowledged</w:t>
+      </w:r>
+      <w:r>
+        <w:t xml:space="preserve"> </w:t>
+      </w:r>
+      <w:r>
+        <w:t xml:space="preserve">by the payment of a wage. These</w:t>
+      </w:r>
+      <w:r>
+        <w:t xml:space="preserve"> </w:t>
+      </w:r>
+      <w:r>
+        <w:t xml:space="preserve">people were ploughing along in safety over one</w:t>
+      </w:r>
+      <w:r>
+        <w:t xml:space="preserve"> </w:t>
+      </w:r>
+      <w:r>
+        <w:t xml:space="preserve">of the railway staff lying in a living grave. I</w:t>
+      </w:r>
+      <w:r>
+        <w:t xml:space="preserve"> </w:t>
+      </w:r>
+      <w:r>
+        <w:t xml:space="preserve">say it is so with the whole civilised world. Its</w:t>
+      </w:r>
+      <w:r>
+        <w:t xml:space="preserve"> </w:t>
+      </w:r>
+      <w:r>
+        <w:t xml:space="preserve">progress is like that of the train; it seldom</w:t>
+      </w:r>
+      <w:r>
+        <w:t xml:space="preserve"> </w:t>
+      </w:r>
+      <w:r>
+        <w:t xml:space="preserve">stops to think that its safety is owing to a</w:t>
+      </w:r>
+      <w:r>
+        <w:t xml:space="preserve"> </w:t>
+      </w:r>
+      <w:r>
+        <w:t xml:space="preserve">divine death and resurrection, much more than</w:t>
+      </w:r>
+      <w:r>
+        <w:t xml:space="preserve"> </w:t>
+      </w:r>
+      <w:r>
+        <w:t xml:space="preserve">heroic. The safety of that train was not due</w:t>
+      </w:r>
+      <w:r>
+        <w:t xml:space="preserve"> </w:t>
+      </w:r>
+      <w:r>
+        <w:t xml:space="preserve">to the mechanism. The mechanism had gone</w:t>
+      </w:r>
+      <w:r>
+        <w:t xml:space="preserve"> </w:t>
+      </w:r>
+      <w:r>
+        <w:t xml:space="preserve">wrong. It was not due to organisation, or to</w:t>
+      </w:r>
+      <w:r>
+        <w:t xml:space="preserve"> </w:t>
+      </w:r>
+      <w:r>
+        <w:t xml:space="preserve">work done from fear of punishment. Heroic</w:t>
+      </w:r>
+      <w:r>
+        <w:t xml:space="preserve"> </w:t>
+      </w:r>
+      <w:r>
+        <w:t xml:space="preserve">duty raised to martyrdom saved the whole</w:t>
+      </w:r>
+      <w:r>
+        <w:t xml:space="preserve"> </w:t>
+      </w:r>
+      <w:r>
+        <w:t xml:space="preserve">train. And the world’s progress is saved to-day</w:t>
+      </w:r>
+      <w:r>
+        <w:t xml:space="preserve"> </w:t>
+      </w:r>
+      <w:r>
+        <w:t xml:space="preserve">because of a death and resurrection of which</w:t>
+      </w:r>
+      <w:r>
+        <w:t xml:space="preserve"> </w:t>
+      </w:r>
+      <w:r>
+        <w:t xml:space="preserve">14</w:t>
+      </w:r>
+      <w:r>
+        <w:t xml:space="preserve"> </w:t>
+      </w:r>
+      <w:r>
+        <w:t xml:space="preserve">it knows little and mostly cares to know less.</w:t>
+      </w:r>
+      <w:r>
+        <w:t xml:space="preserve"> </w:t>
+      </w:r>
+      <w:r>
+        <w:t xml:space="preserve">“</w:t>
+      </w:r>
+      <w:r>
+        <w:rPr>
+          <w:i/>
+        </w:rPr>
+        <w:t xml:space="preserve">Propter Jesum non qu[ae TK]rimus Jesum</w:t>
+      </w:r>
+      <w:r>
+        <w:t xml:space="preserve">.</w:t>
+      </w:r>
+      <w:r>
+        <w:t xml:space="preserve">”</w:t>
+      </w:r>
+      <w:r>
+        <w:t xml:space="preserve"> </w:t>
+      </w:r>
+      <w:r>
+        <w:t xml:space="preserve">The</w:t>
+      </w:r>
+      <w:r>
+        <w:t xml:space="preserve"> </w:t>
+      </w:r>
+      <w:r>
+        <w:t xml:space="preserve">success of Christ hides Him. It is the death</w:t>
+      </w:r>
+      <w:r>
+        <w:t xml:space="preserve"> </w:t>
+      </w:r>
+      <w:r>
+        <w:t xml:space="preserve">of Christ that is the chief condition of modern</w:t>
+      </w:r>
+      <w:r>
+        <w:t xml:space="preserve"> </w:t>
+      </w:r>
+      <w:r>
+        <w:t xml:space="preserve">progress. It is not civilisation that keeps</w:t>
+      </w:r>
+      <w:r>
+        <w:t xml:space="preserve"> </w:t>
+      </w:r>
+      <w:r>
+        <w:t xml:space="preserve">civilisation safe and progressive. It is that</w:t>
+      </w:r>
+      <w:r>
+        <w:t xml:space="preserve"> </w:t>
+      </w:r>
+      <w:r>
+        <w:t xml:space="preserve">power which was in Jesus Christ and culminated</w:t>
+      </w:r>
+      <w:r>
+        <w:t xml:space="preserve"> </w:t>
+      </w:r>
+      <w:r>
+        <w:t xml:space="preserve">in His death and resurrection. When</w:t>
+      </w:r>
+      <w:r>
+        <w:t xml:space="preserve"> </w:t>
+      </w:r>
+      <w:r>
+        <w:t xml:space="preserve">people read the Bible, and get behind the</w:t>
+      </w:r>
+      <w:r>
+        <w:t xml:space="preserve"> </w:t>
+      </w:r>
+      <w:r>
+        <w:t xml:space="preserve">Bible, and that principle comes home to them,</w:t>
+      </w:r>
+      <w:r>
+        <w:t xml:space="preserve"> </w:t>
+      </w:r>
+      <w:r>
+        <w:t xml:space="preserve">it may sometimes be like the shock that those</w:t>
+      </w:r>
+      <w:r>
+        <w:t xml:space="preserve"> </w:t>
+      </w:r>
+      <w:r>
+        <w:t xml:space="preserve">travellers would receive when they read in the</w:t>
+      </w:r>
+      <w:r>
+        <w:t xml:space="preserve"> </w:t>
+      </w:r>
+      <w:r>
+        <w:t xml:space="preserve">newspaper of their risk and deliverance.</w:t>
+      </w:r>
     </w:p>
     <w:p>
       <w:pPr>
         <w:pStyle w:val="FirstParagraph"/>
       </w:pPr>
       <w:r>
-        <w:t xml:space="preserve">GOD’S SACRIFICE AND MAN’S 13</w:t>
-      </w:r>
-    </w:p>
-    <w:p>
-      <w:pPr>
-        <w:pStyle w:val="BodyText"/>
-      </w:pPr>
-      <w:r>
-        <w:t xml:space="preserve">death and resurrection of Jesus Christ. That</w:t>
-      </w:r>
-      <w:r>
-        <w:t xml:space="preserve"> </w:t>
-      </w:r>
-      <w:r>
-        <w:t xml:space="preserve">is the permanent element in Christianity</w:t>
-      </w:r>
-      <w:r>
-        <w:t xml:space="preserve"> </w:t>
-      </w:r>
-      <w:r>
-        <w:t xml:space="preserve">the Cross and resurrection of Jesus Christ. And</w:t>
-      </w:r>
-      <w:r>
-        <w:t xml:space="preserve"> </w:t>
-      </w:r>
-      <w:r>
-        <w:t xml:space="preserve">yet it is nothing to all them that pass by.</w:t>
-      </w:r>
-      <w:r>
-        <w:t xml:space="preserve"> </w:t>
-      </w:r>
-      <w:r>
-        <w:t xml:space="preserve">Under the feet of those travellers in Belgium</w:t>
-      </w:r>
-      <w:r>
-        <w:t xml:space="preserve"> </w:t>
-      </w:r>
-      <w:r>
-        <w:t xml:space="preserve">there had taken place one of those deeds that</w:t>
-      </w:r>
-      <w:r>
-        <w:t xml:space="preserve"> </w:t>
-      </w:r>
-      <w:r>
-        <w:t xml:space="preserve">are the very soul and glory of life, and they had</w:t>
-      </w:r>
-      <w:r>
-        <w:t xml:space="preserve"> </w:t>
-      </w:r>
-      <w:r>
-        <w:t xml:space="preserve">no idea of it. Perhaps some of them were at</w:t>
-      </w:r>
-      <w:r>
-        <w:t xml:space="preserve"> </w:t>
-      </w:r>
-      <w:r>
-        <w:t xml:space="preserve">the very moment grumbling at the staff of the</w:t>
-      </w:r>
-      <w:r>
-        <w:t xml:space="preserve"> </w:t>
-      </w:r>
-      <w:r>
-        <w:t xml:space="preserve">railway for some small grievance or other. It</w:t>
-      </w:r>
-      <w:r>
-        <w:t xml:space="preserve"> </w:t>
-      </w:r>
-      <w:r>
-        <w:t xml:space="preserve">is useful to remember, when we are inclined to</w:t>
-      </w:r>
-      <w:r>
-        <w:t xml:space="preserve"> </w:t>
-      </w:r>
-      <w:r>
-        <w:t xml:space="preserve">grumble thus, what an amount of devotion to</w:t>
-      </w:r>
-      <w:r>
-        <w:t xml:space="preserve"> </w:t>
-      </w:r>
-      <w:r>
-        <w:t xml:space="preserve">duty goes to make it possible for us to travel as</w:t>
-      </w:r>
-      <w:r>
-        <w:t xml:space="preserve"> </w:t>
-      </w:r>
-      <w:r>
-        <w:t xml:space="preserve">safely as we do far more than can be acknow-</w:t>
-      </w:r>
-      <w:r>
-        <w:t xml:space="preserve"> </w:t>
-      </w:r>
-      <w:r>
-        <w:t xml:space="preserve">ledged by the payment of a wage. These</w:t>
-      </w:r>
-      <w:r>
-        <w:t xml:space="preserve"> </w:t>
-      </w:r>
-      <w:r>
-        <w:t xml:space="preserve">people were ploughing along in safety over one</w:t>
-      </w:r>
-      <w:r>
-        <w:t xml:space="preserve"> </w:t>
-      </w:r>
-      <w:r>
-        <w:t xml:space="preserve">of the railway staff lying in a living grave. I</w:t>
-      </w:r>
-      <w:r>
-        <w:t xml:space="preserve"> </w:t>
-      </w:r>
-      <w:r>
-        <w:t xml:space="preserve">say it is so with the whole civilised world. Its</w:t>
-      </w:r>
-      <w:r>
-        <w:t xml:space="preserve"> </w:t>
-      </w:r>
-      <w:r>
-        <w:t xml:space="preserve">progress is like that of the train; it seldom</w:t>
-      </w:r>
-      <w:r>
-        <w:t xml:space="preserve"> </w:t>
-      </w:r>
-      <w:r>
-        <w:t xml:space="preserve">stops to think that its safety is owing to a</w:t>
-      </w:r>
-      <w:r>
-        <w:t xml:space="preserve"> </w:t>
-      </w:r>
-      <w:r>
-        <w:t xml:space="preserve">divine death and resurrection, much more than</w:t>
-      </w:r>
-      <w:r>
-        <w:t xml:space="preserve"> </w:t>
-      </w:r>
-      <w:r>
-        <w:t xml:space="preserve">heroic. The safety of that train was not due</w:t>
-      </w:r>
-      <w:r>
-        <w:t xml:space="preserve"> </w:t>
-      </w:r>
-      <w:r>
-        <w:t xml:space="preserve">to the mechanism. The mechanism had gone</w:t>
-      </w:r>
-      <w:r>
-        <w:t xml:space="preserve"> </w:t>
-      </w:r>
-      <w:r>
-        <w:t xml:space="preserve">wrong. It was not due to organisation, or to</w:t>
-      </w:r>
-      <w:r>
-        <w:t xml:space="preserve"> </w:t>
-      </w:r>
-      <w:r>
-        <w:t xml:space="preserve">work done from fear of punishment. Heroic</w:t>
-      </w:r>
-      <w:r>
-        <w:t xml:space="preserve"> </w:t>
-      </w:r>
-      <w:r>
-        <w:t xml:space="preserve">duty raised to martyrdom saved the whole</w:t>
-      </w:r>
-      <w:r>
-        <w:t xml:space="preserve"> </w:t>
-      </w:r>
-      <w:r>
-        <w:t xml:space="preserve">train. And the world’s progress is saved to-day</w:t>
-      </w:r>
-      <w:r>
-        <w:t xml:space="preserve"> </w:t>
-      </w:r>
-      <w:r>
-        <w:t xml:space="preserve">because of a death and resurrection of which</w:t>
-      </w:r>
-    </w:p>
-    <w:p>
-      <w:pPr>
-        <w:pStyle w:val="BodyText"/>
-      </w:pPr>
-      <w:r>
-        <w:t xml:space="preserve">14 THE DIFFERENCE BETWEEN</w:t>
-      </w:r>
-    </w:p>
-    <w:p>
-      <w:pPr>
-        <w:pStyle w:val="BodyText"/>
-      </w:pPr>
-      <w:r>
-        <w:t xml:space="preserve">it knows little and mostly cares to know less.</w:t>
-      </w:r>
-      <w:r>
-        <w:t xml:space="preserve"> </w:t>
-      </w:r>
-      <w:r>
-        <w:t xml:space="preserve">“</w:t>
-      </w:r>
-      <w:r>
-        <w:t xml:space="preserve">Propter Jesum non qucerimus Jesum.</w:t>
-      </w:r>
-      <w:r>
-        <w:t xml:space="preserve">”</w:t>
-      </w:r>
-      <w:r>
-        <w:t xml:space="preserve"> </w:t>
-      </w:r>
-      <w:r>
-        <w:t xml:space="preserve">The</w:t>
-      </w:r>
-      <w:r>
-        <w:t xml:space="preserve"> </w:t>
-      </w:r>
-      <w:r>
-        <w:t xml:space="preserve">success of Christ hides Him. It is the death</w:t>
-      </w:r>
-      <w:r>
-        <w:t xml:space="preserve"> </w:t>
-      </w:r>
-      <w:r>
-        <w:t xml:space="preserve">of Christ that is the chief condition of modern</w:t>
-      </w:r>
-      <w:r>
-        <w:t xml:space="preserve"> </w:t>
-      </w:r>
-      <w:r>
-        <w:t xml:space="preserve">progress. It is not civilisation that keeps</w:t>
-      </w:r>
-      <w:r>
-        <w:t xml:space="preserve"> </w:t>
-      </w:r>
-      <w:r>
-        <w:t xml:space="preserve">civilisation safe and progressive. It is that</w:t>
-      </w:r>
-      <w:r>
-        <w:t xml:space="preserve"> </w:t>
-      </w:r>
-      <w:r>
-        <w:t xml:space="preserve">power which was in Jesus Christ and culmi-</w:t>
-      </w:r>
-      <w:r>
-        <w:t xml:space="preserve"> </w:t>
-      </w:r>
-      <w:r>
-        <w:t xml:space="preserve">nated in His death and resurrection. When</w:t>
-      </w:r>
-      <w:r>
-        <w:t xml:space="preserve"> </w:t>
-      </w:r>
-      <w:r>
-        <w:t xml:space="preserve">people read the Bible, and get behind the</w:t>
-      </w:r>
-      <w:r>
-        <w:t xml:space="preserve"> </w:t>
-      </w:r>
-      <w:r>
-        <w:t xml:space="preserve">Bible, and that principle comes home to them,</w:t>
-      </w:r>
-      <w:r>
-        <w:t xml:space="preserve"> </w:t>
-      </w:r>
-      <w:r>
-        <w:t xml:space="preserve">it may sometimes be like the shock that those</w:t>
-      </w:r>
-      <w:r>
-        <w:t xml:space="preserve"> </w:t>
-      </w:r>
-      <w:r>
-        <w:t xml:space="preserve">travellers would receive when they read in the</w:t>
-      </w:r>
-      <w:r>
-        <w:t xml:space="preserve"> </w:t>
-      </w:r>
-      <w:r>
-        <w:t xml:space="preserve">newspaper of their risk and deliverance.</w:t>
+        <w:t xml:space="preserve">&amp;sect</w:t>
       </w:r>
     </w:p>
     <w:p>
@@ -3336,261 +3392,268 @@
       <w:r>
         <w:t xml:space="preserve">do. You see the difference between Christ’s</w:t>
       </w:r>
+      <w:r>
+        <w:t xml:space="preserve"> </w:t>
+      </w:r>
+      <w:r>
+        <w:t xml:space="preserve">15</w:t>
+      </w:r>
+      <w:r>
+        <w:t xml:space="preserve"> </w:t>
+      </w:r>
+      <w:r>
+        <w:t xml:space="preserve">death and every case of human heroism. I am</w:t>
+      </w:r>
+      <w:r>
+        <w:t xml:space="preserve"> </w:t>
+      </w:r>
+      <w:r>
+        <w:t xml:space="preserve">moving to answer that question I put a moment</w:t>
+      </w:r>
+      <w:r>
+        <w:t xml:space="preserve"> </w:t>
+      </w:r>
+      <w:r>
+        <w:t xml:space="preserve">ago as to whether the development of the best</w:t>
+      </w:r>
+      <w:r>
+        <w:t xml:space="preserve"> </w:t>
+      </w:r>
+      <w:r>
+        <w:t xml:space="preserve">in human nature would ever give us the work</w:t>
+      </w:r>
+      <w:r>
+        <w:t xml:space="preserve"> </w:t>
+      </w:r>
+      <w:r>
+        <w:t xml:space="preserve">of Christ and the Kingdom of God. I have been</w:t>
+      </w:r>
+      <w:r>
+        <w:t xml:space="preserve"> </w:t>
+      </w:r>
+      <w:r>
+        <w:t xml:space="preserve">illustrating one of the finest things in human</w:t>
+      </w:r>
+      <w:r>
+        <w:t xml:space="preserve"> </w:t>
+      </w:r>
+      <w:r>
+        <w:t xml:space="preserve">nature, and I am asking whether, if that were</w:t>
+      </w:r>
+      <w:r>
+        <w:t xml:space="preserve"> </w:t>
+      </w:r>
+      <w:r>
+        <w:t xml:space="preserve">multiplied indefinitely, we should yet have the</w:t>
+      </w:r>
+      <w:r>
+        <w:t xml:space="preserve"> </w:t>
+      </w:r>
+      <w:r>
+        <w:t xml:space="preserve">effect which is produced by the death of Christ,</w:t>
+      </w:r>
+      <w:r>
+        <w:t xml:space="preserve"> </w:t>
+      </w:r>
+      <w:r>
+        <w:t xml:space="preserve">or which is still to be produced by it in God’s</w:t>
+      </w:r>
+      <w:r>
+        <w:t xml:space="preserve"> </w:t>
+      </w:r>
+      <w:r>
+        <w:t xml:space="preserve">purpose. No, there is a difference between</w:t>
+      </w:r>
+      <w:r>
+        <w:t xml:space="preserve"> </w:t>
+      </w:r>
+      <w:r>
+        <w:t xml:space="preserve">Christ’s death and every case of heroism.</w:t>
+      </w:r>
+      <w:r>
+        <w:t xml:space="preserve"> </w:t>
+      </w:r>
+      <w:r>
+        <w:t xml:space="preserve">Christ’s was a death on behalf of people within</w:t>
+      </w:r>
+      <w:r>
+        <w:t xml:space="preserve"> </w:t>
+      </w:r>
+      <w:r>
+        <w:t xml:space="preserve">whom the power of responding had to be</w:t>
+      </w:r>
+      <w:r>
+        <w:t xml:space="preserve"> </w:t>
+      </w:r>
+      <w:r>
+        <w:t xml:space="preserve">created. Everybody thrills to that story I told</w:t>
+      </w:r>
+      <w:r>
+        <w:t xml:space="preserve"> </w:t>
+      </w:r>
+      <w:r>
+        <w:t xml:space="preserve">you, and to every similar story. The power of</w:t>
+      </w:r>
+      <w:r>
+        <w:t xml:space="preserve"> </w:t>
+      </w:r>
+      <w:r>
+        <w:t xml:space="preserve">response is lying there in the human heart</w:t>
+      </w:r>
+      <w:r>
+        <w:t xml:space="preserve"> </w:t>
+      </w:r>
+      <w:r>
+        <w:t xml:space="preserve">ready it only needs to be touched. There is in</w:t>
+      </w:r>
+      <w:r>
+        <w:t xml:space="preserve"> </w:t>
+      </w:r>
+      <w:r>
+        <w:t xml:space="preserve">human nature a battery charged with admiration</w:t>
+      </w:r>
+      <w:r>
+        <w:t xml:space="preserve"> </w:t>
+      </w:r>
+      <w:r>
+        <w:t xml:space="preserve">for such things; you have only to put your</w:t>
+      </w:r>
+      <w:r>
+        <w:t xml:space="preserve"> </w:t>
+      </w:r>
+      <w:r>
+        <w:t xml:space="preserve">knuckle to it and out comes the spark. But</w:t>
+      </w:r>
+      <w:r>
+        <w:t xml:space="preserve"> </w:t>
+      </w:r>
+      <w:r>
+        <w:t xml:space="preserve">when we are dealing with the death of Christ</w:t>
+      </w:r>
+      <w:r>
+        <w:t xml:space="preserve"> </w:t>
+      </w:r>
+      <w:r>
+        <w:t xml:space="preserve">we are in another position. Christ’s was a</w:t>
+      </w:r>
+      <w:r>
+        <w:t xml:space="preserve"> </w:t>
+      </w:r>
+      <w:r>
+        <w:t xml:space="preserve">death on behalf of people in whom the power of</w:t>
+      </w:r>
+      <w:r>
+        <w:t xml:space="preserve"> </w:t>
+      </w:r>
+      <w:r>
+        <w:t xml:space="preserve">responding had to be created. We are all</w:t>
+      </w:r>
+      <w:r>
+        <w:t xml:space="preserve"> </w:t>
+      </w:r>
+      <w:r>
+        <w:t xml:space="preserve">afraid of death, and rise to the man who delivers</w:t>
+      </w:r>
+      <w:r>
+        <w:t xml:space="preserve"> </w:t>
+      </w:r>
+      <w:r>
+        <w:t xml:space="preserve">us from it. But we are not afraid of that worse</w:t>
+      </w:r>
+      <w:r>
+        <w:t xml:space="preserve"> </w:t>
+      </w:r>
+      <w:r>
+        <w:t xml:space="preserve">thing than death from which Christ came to</w:t>
+      </w:r>
+      <w:r>
+        <w:t xml:space="preserve"> </w:t>
+      </w:r>
+      <w:r>
+        <w:t xml:space="preserve">16</w:t>
+      </w:r>
+      <w:r>
+        <w:t xml:space="preserve"> </w:t>
+      </w:r>
+      <w:r>
+        <w:t xml:space="preserve">deliver us. Christ’s death was not a case of</w:t>
+      </w:r>
+      <w:r>
+        <w:t xml:space="preserve"> </w:t>
+      </w:r>
+      <w:r>
+        <w:t xml:space="preserve">heroism simply, it was a case of redemption.</w:t>
+      </w:r>
+      <w:r>
+        <w:t xml:space="preserve"> </w:t>
+      </w:r>
+      <w:r>
+        <w:t xml:space="preserve">It acted upon dull and dead hearts. It was</w:t>
+      </w:r>
+      <w:r>
+        <w:t xml:space="preserve"> </w:t>
+      </w:r>
+      <w:r>
+        <w:t xml:space="preserve">a death which had to evoke a feeling not</w:t>
+      </w:r>
+      <w:r>
+        <w:t xml:space="preserve"> </w:t>
+      </w:r>
+      <w:r>
+        <w:t xml:space="preserve">only latent but paralysed, not only asleep but</w:t>
+      </w:r>
+      <w:r>
+        <w:t xml:space="preserve"> </w:t>
+      </w:r>
+      <w:r>
+        <w:t xml:space="preserve">dead. What does Paul say?</w:t>
+      </w:r>
+      <w:r>
+        <w:t xml:space="preserve"> </w:t>
+      </w:r>
+      <w:r>
+        <w:t xml:space="preserve">“</w:t>
+      </w:r>
+      <w:r>
+        <w:t xml:space="preserve">While we were</w:t>
+      </w:r>
+      <w:r>
+        <w:t xml:space="preserve"> </w:t>
+      </w:r>
+      <w:r>
+        <w:t xml:space="preserve">yet without strength, Christ died for us</w:t>
+      </w:r>
+      <w:r>
+        <w:t xml:space="preserve">”</w:t>
+      </w:r>
+      <w:r>
+        <w:t xml:space="preserve">—without</w:t>
+      </w:r>
+      <w:r>
+        <w:t xml:space="preserve"> </w:t>
+      </w:r>
+      <w:r>
+        <w:t xml:space="preserve">power, without feeling, as the full</w:t>
+      </w:r>
+      <w:r>
+        <w:t xml:space="preserve"> </w:t>
+      </w:r>
+      <w:r>
+        <w:t xml:space="preserve">meaning is.</w:t>
+      </w:r>
     </w:p>
     <w:p>
       <w:pPr>
         <w:pStyle w:val="FirstParagraph"/>
       </w:pPr>
       <w:r>
-        <w:t xml:space="preserve">GOD’S SACRIFICE AND MAN’S 15</w:t>
-      </w:r>
-    </w:p>
-    <w:p>
-      <w:pPr>
-        <w:pStyle w:val="BodyText"/>
-      </w:pPr>
-      <w:r>
-        <w:t xml:space="preserve">death and every case of human heroism. I am</w:t>
-      </w:r>
-      <w:r>
-        <w:t xml:space="preserve"> </w:t>
-      </w:r>
-      <w:r>
-        <w:t xml:space="preserve">moving to answer that question I put a moment</w:t>
-      </w:r>
-      <w:r>
-        <w:t xml:space="preserve"> </w:t>
-      </w:r>
-      <w:r>
-        <w:t xml:space="preserve">ago as to whether the development of the best</w:t>
-      </w:r>
-      <w:r>
-        <w:t xml:space="preserve"> </w:t>
-      </w:r>
-      <w:r>
-        <w:t xml:space="preserve">in human nature would ever give us the work</w:t>
-      </w:r>
-      <w:r>
-        <w:t xml:space="preserve"> </w:t>
-      </w:r>
-      <w:r>
-        <w:t xml:space="preserve">of Christ and the Kingdom of God. I have been</w:t>
-      </w:r>
-      <w:r>
-        <w:t xml:space="preserve"> </w:t>
-      </w:r>
-      <w:r>
-        <w:t xml:space="preserve">illustrating one of the finest things in human</w:t>
-      </w:r>
-      <w:r>
-        <w:t xml:space="preserve"> </w:t>
-      </w:r>
-      <w:r>
-        <w:t xml:space="preserve">nature, and I am asking whether, if that were</w:t>
-      </w:r>
-      <w:r>
-        <w:t xml:space="preserve"> </w:t>
-      </w:r>
-      <w:r>
-        <w:t xml:space="preserve">multiplied indefinitely, we should yet have the</w:t>
-      </w:r>
-      <w:r>
-        <w:t xml:space="preserve"> </w:t>
-      </w:r>
-      <w:r>
-        <w:t xml:space="preserve">effect which is produced by the death of Christ,</w:t>
-      </w:r>
-      <w:r>
-        <w:t xml:space="preserve"> </w:t>
-      </w:r>
-      <w:r>
-        <w:t xml:space="preserve">or which is still to be produced by it in God’s</w:t>
-      </w:r>
-      <w:r>
-        <w:t xml:space="preserve"> </w:t>
-      </w:r>
-      <w:r>
-        <w:t xml:space="preserve">purpose. No, there is a difference between</w:t>
-      </w:r>
-      <w:r>
-        <w:t xml:space="preserve"> </w:t>
-      </w:r>
-      <w:r>
-        <w:t xml:space="preserve">Christ’s death and every case of heroism.</w:t>
-      </w:r>
-      <w:r>
-        <w:t xml:space="preserve"> </w:t>
-      </w:r>
-      <w:r>
-        <w:t xml:space="preserve">Christ’s was a death on behalf of people within</w:t>
-      </w:r>
-      <w:r>
-        <w:t xml:space="preserve"> </w:t>
-      </w:r>
-      <w:r>
-        <w:t xml:space="preserve">whom the power of responding had to be</w:t>
-      </w:r>
-      <w:r>
-        <w:t xml:space="preserve"> </w:t>
-      </w:r>
-      <w:r>
-        <w:t xml:space="preserve">created. Everybody thrills to that story I told</w:t>
-      </w:r>
-      <w:r>
-        <w:t xml:space="preserve"> </w:t>
-      </w:r>
-      <w:r>
-        <w:t xml:space="preserve">you, and to every similar story. The power of</w:t>
-      </w:r>
-      <w:r>
-        <w:t xml:space="preserve"> </w:t>
-      </w:r>
-      <w:r>
-        <w:t xml:space="preserve">response is lying there in the human heart</w:t>
-      </w:r>
-      <w:r>
-        <w:t xml:space="preserve"> </w:t>
-      </w:r>
-      <w:r>
-        <w:t xml:space="preserve">ready it only needs to be touched. There is in</w:t>
-      </w:r>
-      <w:r>
-        <w:t xml:space="preserve"> </w:t>
-      </w:r>
-      <w:r>
-        <w:t xml:space="preserve">human nature a battery charged with admira-</w:t>
-      </w:r>
-      <w:r>
-        <w:t xml:space="preserve"> </w:t>
-      </w:r>
-      <w:r>
-        <w:t xml:space="preserve">tion for such things; you have only to put your</w:t>
-      </w:r>
-      <w:r>
-        <w:t xml:space="preserve"> </w:t>
-      </w:r>
-      <w:r>
-        <w:t xml:space="preserve">knuckle to it and out comes the spark. But</w:t>
-      </w:r>
-      <w:r>
-        <w:t xml:space="preserve"> </w:t>
-      </w:r>
-      <w:r>
-        <w:t xml:space="preserve">when we are dealing with the death of Christ</w:t>
-      </w:r>
-      <w:r>
-        <w:t xml:space="preserve"> </w:t>
-      </w:r>
-      <w:r>
-        <w:t xml:space="preserve">we are in another position. Christ’s was a</w:t>
-      </w:r>
-      <w:r>
-        <w:t xml:space="preserve"> </w:t>
-      </w:r>
-      <w:r>
-        <w:t xml:space="preserve">death on behalf of people in whom the power of</w:t>
-      </w:r>
-      <w:r>
-        <w:t xml:space="preserve"> </w:t>
-      </w:r>
-      <w:r>
-        <w:t xml:space="preserve">responding had to be created. We are all</w:t>
-      </w:r>
-      <w:r>
-        <w:t xml:space="preserve"> </w:t>
-      </w:r>
-      <w:r>
-        <w:t xml:space="preserve">afraid of death, and rise to the man who delivers</w:t>
-      </w:r>
-      <w:r>
-        <w:t xml:space="preserve"> </w:t>
-      </w:r>
-      <w:r>
-        <w:t xml:space="preserve">us from it. But we are not afraid of that worse</w:t>
-      </w:r>
-      <w:r>
-        <w:t xml:space="preserve"> </w:t>
-      </w:r>
-      <w:r>
-        <w:t xml:space="preserve">thing than death from which Christ came to</w:t>
-      </w:r>
-    </w:p>
-    <w:p>
-      <w:pPr>
-        <w:pStyle w:val="BodyText"/>
-      </w:pPr>
-      <w:r>
-        <w:t xml:space="preserve">16 THE DIFFERENCE BETWEEN</w:t>
-      </w:r>
-    </w:p>
-    <w:p>
-      <w:pPr>
-        <w:pStyle w:val="BodyText"/>
-      </w:pPr>
-      <w:r>
-        <w:t xml:space="preserve">deliver us. Christ’s death was not a case of</w:t>
-      </w:r>
-      <w:r>
-        <w:t xml:space="preserve"> </w:t>
-      </w:r>
-      <w:r>
-        <w:t xml:space="preserve">heroism simply, it was a case of redemption.</w:t>
-      </w:r>
-      <w:r>
-        <w:t xml:space="preserve"> </w:t>
-      </w:r>
-      <w:r>
-        <w:t xml:space="preserve">It acted upon dull and dead hearts. It was</w:t>
-      </w:r>
-      <w:r>
-        <w:t xml:space="preserve"> </w:t>
-      </w:r>
-      <w:r>
-        <w:t xml:space="preserve">a death which had to evoke a feeling not</w:t>
-      </w:r>
-      <w:r>
-        <w:t xml:space="preserve"> </w:t>
-      </w:r>
-      <w:r>
-        <w:t xml:space="preserve">only latent but paralysed, not only asleep but</w:t>
-      </w:r>
-      <w:r>
-        <w:t xml:space="preserve"> </w:t>
-      </w:r>
-      <w:r>
-        <w:t xml:space="preserve">dead. What does Paul say? " While we were</w:t>
-      </w:r>
-      <w:r>
-        <w:t xml:space="preserve"> </w:t>
-      </w:r>
-      <w:r>
-        <w:t xml:space="preserve">yet without strength, Christ died for us "</w:t>
-      </w:r>
-      <w:r>
-        <w:t xml:space="preserve"> </w:t>
-      </w:r>
-      <w:r>
-        <w:t xml:space="preserve">without power, without feeling, as the full</w:t>
-      </w:r>
-      <w:r>
-        <w:t xml:space="preserve"> </w:t>
-      </w:r>
-      <w:r>
-        <w:t xml:space="preserve">meaning is.</w:t>
-      </w:r>
-    </w:p>
-    <w:p>
-      <w:pPr>
-        <w:pStyle w:val="BodyText"/>
-      </w:pPr>
-      <w:r>
-        <w:t xml:space="preserve">Let me illustrate. Take a poet like Words-</w:t>
-      </w:r>
-      <w:r>
-        <w:t xml:space="preserve"> </w:t>
-      </w:r>
-      <w:r>
-        <w:t xml:space="preserve">worth. When he began to publish his poetry</w:t>
+        <w:t xml:space="preserve">Let me illustrate. Take a poet like Wordsworth.</w:t>
+      </w:r>
+      <w:r>
+        <w:t xml:space="preserve"> </w:t>
+      </w:r>
+      <w:r>
+        <w:t xml:space="preserve">When he began to publish his poetry</w:t>
       </w:r>
       <w:r>
         <w:t xml:space="preserve"> </w:t>
@@ -3614,13 +3677,31 @@
         <w:t xml:space="preserve"> </w:t>
       </w:r>
       <w:r>
-        <w:t xml:space="preserve">critical organ of the day by saying, " This will</w:t>
-      </w:r>
-      <w:r>
-        <w:t xml:space="preserve"> </w:t>
-      </w:r>
-      <w:r>
-        <w:t xml:space="preserve">never do." But it has done; and it has done for</w:t>
+        <w:t xml:space="preserve">critical organ of the day by saying,</w:t>
+      </w:r>
+      <w:r>
+        <w:t xml:space="preserve"> </w:t>
+      </w:r>
+      <w:r>
+        <w:t xml:space="preserve">“</w:t>
+      </w:r>
+      <w:r>
+        <w:t xml:space="preserve">This will</w:t>
+      </w:r>
+      <w:r>
+        <w:t xml:space="preserve"> </w:t>
+      </w:r>
+      <w:r>
+        <w:t xml:space="preserve">never do.</w:t>
+      </w:r>
+      <w:r>
+        <w:t xml:space="preserve">”</w:t>
+      </w:r>
+      <w:r>
+        <w:t xml:space="preserve"> </w:t>
+      </w:r>
+      <w:r>
+        <w:t xml:space="preserve">But it has done; and it has done for</w:t>
       </w:r>
       <w:r>
         <w:t xml:space="preserve"> </w:t>
@@ -3650,13 +3731,13 @@
         <w:t xml:space="preserve"> </w:t>
       </w:r>
       <w:r>
-        <w:t xml:space="preserve">the past. Some of you may remember I</w:t>
-      </w:r>
-      <w:r>
-        <w:t xml:space="preserve"> </w:t>
-      </w:r>
-      <w:r>
-        <w:t xml:space="preserve">remember perfectly well the same kind of</w:t>
+        <w:t xml:space="preserve">the past. Some of you may remember—I</w:t>
+      </w:r>
+      <w:r>
+        <w:t xml:space="preserve"> </w:t>
+      </w:r>
+      <w:r>
+        <w:t xml:space="preserve">remember perfectly well—the same kind of</w:t>
       </w:r>
       <w:r>
         <w:t xml:space="preserve"> </w:t>
@@ -3668,45 +3749,56 @@
         <w:t xml:space="preserve"> </w:t>
       </w:r>
       <w:r>
-        <w:t xml:space="preserve">when he was fighting for recognition. I re-</w:t>
-      </w:r>
-      <w:r>
-        <w:t xml:space="preserve"> </w:t>
-      </w:r>
-      <w:r>
-        <w:t xml:space="preserve">member, when I was a student, reading articles</w:t>
-      </w:r>
-      <w:r>
-        <w:t xml:space="preserve"> </w:t>
-      </w:r>
-      <w:r>
-        <w:t xml:space="preserve">in luminaries like The Standard which sneered</w:t>
-      </w:r>
-      <w:r>
-        <w:t xml:space="preserve"> </w:t>
-      </w:r>
-      <w:r>
-        <w:t xml:space="preserve">and jeered at Browning, just as smaller men to-</w:t>
-      </w:r>
-      <w:r>
-        <w:t xml:space="preserve"> </w:t>
-      </w:r>
-      <w:r>
-        <w:t xml:space="preserve">day would sneer at men of like originality. But</w:t>
-      </w:r>
-    </w:p>
-    <w:p>
-      <w:pPr>
-        <w:pStyle w:val="BodyText"/>
-      </w:pPr>
-      <w:r>
-        <w:t xml:space="preserve">GOD’S SACRIFICE AND MAN’S 17</w:t>
-      </w:r>
-    </w:p>
-    <w:p>
-      <w:pPr>
-        <w:pStyle w:val="BodyText"/>
-      </w:pPr>
+        <w:t xml:space="preserve">when he was fighting for recognition. I remember,</w:t>
+      </w:r>
+      <w:r>
+        <w:t xml:space="preserve"> </w:t>
+      </w:r>
+      <w:r>
+        <w:t xml:space="preserve">when I was a student, reading articles</w:t>
+      </w:r>
+      <w:r>
+        <w:t xml:space="preserve"> </w:t>
+      </w:r>
+      <w:r>
+        <w:t xml:space="preserve">in luminaries like</w:t>
+      </w:r>
+      <w:r>
+        <w:t xml:space="preserve"> </w:t>
+      </w:r>
+      <w:r>
+        <w:rPr>
+          <w:i/>
+        </w:rPr>
+        <w:t xml:space="preserve">The Standard</w:t>
+      </w:r>
+      <w:r>
+        <w:t xml:space="preserve"> </w:t>
+      </w:r>
+      <w:r>
+        <w:t xml:space="preserve">which sneered</w:t>
+      </w:r>
+      <w:r>
+        <w:t xml:space="preserve"> </w:t>
+      </w:r>
+      <w:r>
+        <w:t xml:space="preserve">and jeered at Browning, just as smaller men to-day</w:t>
+      </w:r>
+      <w:r>
+        <w:t xml:space="preserve"> </w:t>
+      </w:r>
+      <w:r>
+        <w:t xml:space="preserve">would sneer at men of like originality. But</w:t>
+      </w:r>
+      <w:r>
+        <w:t xml:space="preserve"> </w:t>
+      </w:r>
+      <w:r>
+        <w:t xml:space="preserve">17</w:t>
+      </w:r>
+      <w:r>
+        <w:t xml:space="preserve"> </w:t>
+      </w:r>
       <w:r>
         <w:t xml:space="preserve">Wordsworth and Browning have conquered. I</w:t>
       </w:r>
@@ -3726,13 +3818,13 @@
         <w:t xml:space="preserve"> </w:t>
       </w:r>
       <w:r>
-        <w:t xml:space="preserve">to the British public. What would have hap-</w:t>
-      </w:r>
-      <w:r>
-        <w:t xml:space="preserve"> </w:t>
-      </w:r>
-      <w:r>
-        <w:t xml:space="preserve">pened to Turner if Ruskin had not arisen to be</w:t>
+        <w:t xml:space="preserve">to the British public. What would have happened</w:t>
+      </w:r>
+      <w:r>
+        <w:t xml:space="preserve"> </w:t>
+      </w:r>
+      <w:r>
+        <w:t xml:space="preserve">to Turner if Ruskin had not arisen to be</w:t>
       </w:r>
       <w:r>
         <w:t xml:space="preserve"> </w:t>
@@ -3810,13 +3902,43 @@
         <w:t xml:space="preserve"> </w:t>
       </w:r>
       <w:r>
-        <w:t xml:space="preserve">and he writes about the " May Queen " and</w:t>
-      </w:r>
-      <w:r>
-        <w:t xml:space="preserve"> </w:t>
-      </w:r>
-      <w:r>
-        <w:t xml:space="preserve">" The Northern Farmer," and all those simple,</w:t>
+        <w:t xml:space="preserve">and he writes about the</w:t>
+      </w:r>
+      <w:r>
+        <w:t xml:space="preserve"> </w:t>
+      </w:r>
+      <w:r>
+        <w:t xml:space="preserve">“</w:t>
+      </w:r>
+      <w:r>
+        <w:t xml:space="preserve">May Queen</w:t>
+      </w:r>
+      <w:r>
+        <w:t xml:space="preserve">”</w:t>
+      </w:r>
+      <w:r>
+        <w:t xml:space="preserve"> </w:t>
+      </w:r>
+      <w:r>
+        <w:t xml:space="preserve">and</w:t>
+      </w:r>
+      <w:r>
+        <w:t xml:space="preserve"> </w:t>
+      </w:r>
+      <w:r>
+        <w:t xml:space="preserve">“</w:t>
+      </w:r>
+      <w:r>
+        <w:t xml:space="preserve">The Northern Farmer,</w:t>
+      </w:r>
+      <w:r>
+        <w:t xml:space="preserve">”</w:t>
+      </w:r>
+      <w:r>
+        <w:t xml:space="preserve"> </w:t>
+      </w:r>
+      <w:r>
+        <w:t xml:space="preserve">and all those simple,</w:t>
       </w:r>
       <w:r>
         <w:t xml:space="preserve"> </w:t>
@@ -3846,13 +3968,13 @@
         <w:t xml:space="preserve"> </w:t>
       </w:r>
       <w:r>
-        <w:t xml:space="preserve">misfortune is that kind of work is easily coun-</w:t>
-      </w:r>
-      <w:r>
-        <w:t xml:space="preserve"> </w:t>
-      </w:r>
-      <w:r>
-        <w:t xml:space="preserve">terfeited and abused by those who wish to</w:t>
+        <w:t xml:space="preserve">misfortune is that kind of work is easily counterfeited</w:t>
+      </w:r>
+      <w:r>
+        <w:t xml:space="preserve"> </w:t>
+      </w:r>
+      <w:r>
+        <w:t xml:space="preserve">and abused by those who wish to</w:t>
       </w:r>
       <w:r>
         <w:t xml:space="preserve"> </w:t>
@@ -3872,27 +3994,15 @@
       <w:r>
         <w:t xml:space="preserve">by those great geniuses I first named. Original</w:t>
       </w:r>
-    </w:p>
-    <w:p>
-      <w:pPr>
-        <w:pStyle w:val="BodyText"/>
-      </w:pPr>
-      <w:r>
-        <w:t xml:space="preserve">The Work of Christ. 3</w:t>
-      </w:r>
-    </w:p>
-    <w:p>
-      <w:pPr>
-        <w:pStyle w:val="BodyText"/>
-      </w:pPr>
-      <w:r>
-        <w:t xml:space="preserve">18 THE DIFFERENCE BETWEEN</w:t>
-      </w:r>
-    </w:p>
-    <w:p>
-      <w:pPr>
-        <w:pStyle w:val="BodyText"/>
-      </w:pPr>
+      <w:r>
+        <w:t xml:space="preserve"> </w:t>
+      </w:r>
+      <w:r>
+        <w:t xml:space="preserve">18</w:t>
+      </w:r>
+      <w:r>
+        <w:t xml:space="preserve"> </w:t>
+      </w:r>
       <w:r>
         <w:t xml:space="preserve">poets like Wordsworth and Browning had to</w:t>
       </w:r>
@@ -4028,13 +4138,13 @@
         <w:t xml:space="preserve"> </w:t>
       </w:r>
       <w:r>
-        <w:t xml:space="preserve">with affecting our heart. That is mere impres-</w:t>
-      </w:r>
-      <w:r>
-        <w:t xml:space="preserve"> </w:t>
-      </w:r>
-      <w:r>
-        <w:t xml:space="preserve">sionism. It is very easy to impress an audience.</w:t>
+        <w:t xml:space="preserve">with affecting our heart. That is mere impressionism.</w:t>
+      </w:r>
+      <w:r>
+        <w:t xml:space="preserve"> </w:t>
+      </w:r>
+      <w:r>
+        <w:t xml:space="preserve">It is very easy to impress an audience.</w:t>
       </w:r>
       <w:r>
         <w:t xml:space="preserve"> </w:t>
@@ -4060,19 +4170,15 @@
       <w:r>
         <w:t xml:space="preserve">dying children, lifeboats, fire eseapes, and so on,</w:t>
       </w:r>
-    </w:p>
-    <w:p>
-      <w:pPr>
-        <w:pStyle w:val="BodyText"/>
-      </w:pPr>
-      <w:r>
-        <w:t xml:space="preserve">GOD’S SACRIFICE AND MAN’S 19</w:t>
-      </w:r>
-    </w:p>
-    <w:p>
-      <w:pPr>
-        <w:pStyle w:val="BodyText"/>
-      </w:pPr>
+      <w:r>
+        <w:t xml:space="preserve"> </w:t>
+      </w:r>
+      <w:r>
+        <w:t xml:space="preserve">19</w:t>
+      </w:r>
+      <w:r>
+        <w:t xml:space="preserve"> </w:t>
+      </w:r>
       <w:r>
         <w:t xml:space="preserve">and you can make people thrill. But the thrill</w:t>
       </w:r>
@@ -4124,13 +4230,13 @@
         <w:t xml:space="preserve"> </w:t>
       </w:r>
       <w:r>
-        <w:t xml:space="preserve">tribute not of our admiration or even grati-</w:t>
-      </w:r>
-      <w:r>
-        <w:t xml:space="preserve"> </w:t>
-      </w:r>
-      <w:r>
-        <w:t xml:space="preserve">tude, not of our impressions or our thrills, but</w:t>
+        <w:t xml:space="preserve">tribute not of our admiration or even gratitude,</w:t>
+      </w:r>
+      <w:r>
+        <w:t xml:space="preserve"> </w:t>
+      </w:r>
+      <w:r>
+        <w:t xml:space="preserve">not of our impressions or our thrills, but</w:t>
       </w:r>
       <w:r>
         <w:t xml:space="preserve"> </w:t>
@@ -4142,7 +4248,7 @@
         <w:t xml:space="preserve"> </w:t>
       </w:r>
       <w:r>
-        <w:t xml:space="preserve">to the crux of the matter the tribute of our</w:t>
+        <w:t xml:space="preserve">to the crux of the matter—the tribute of our</w:t>
       </w:r>
       <w:r>
         <w:t xml:space="preserve"> </w:t>
@@ -4178,19 +4284,28 @@
         <w:t xml:space="preserve"> </w:t>
       </w:r>
       <w:r>
-        <w:t xml:space="preserve">love of God I quote Paul, who did understand</w:t>
-      </w:r>
-      <w:r>
-        <w:t xml:space="preserve"> </w:t>
-      </w:r>
-      <w:r>
-        <w:t xml:space="preserve">something of these things the love of God is</w:t>
-      </w:r>
-      <w:r>
-        <w:t xml:space="preserve"> </w:t>
-      </w:r>
-      <w:r>
-        <w:t xml:space="preserve">not merely evoked within us, it is " shed abroad</w:t>
+        <w:t xml:space="preserve">love of God—I quote Paul, who did understand</w:t>
+      </w:r>
+      <w:r>
+        <w:t xml:space="preserve"> </w:t>
+      </w:r>
+      <w:r>
+        <w:t xml:space="preserve">something of these things—the love of God is</w:t>
+      </w:r>
+      <w:r>
+        <w:t xml:space="preserve"> </w:t>
+      </w:r>
+      <w:r>
+        <w:t xml:space="preserve">not merely evoked within us, it is</w:t>
+      </w:r>
+      <w:r>
+        <w:t xml:space="preserve"> </w:t>
+      </w:r>
+      <w:r>
+        <w:t xml:space="preserve">“</w:t>
+      </w:r>
+      <w:r>
+        <w:t xml:space="preserve">shed abroad</w:t>
       </w:r>
       <w:r>
         <w:t xml:space="preserve"> </w:t>
@@ -4202,7 +4317,16 @@
         <w:t xml:space="preserve"> </w:t>
       </w:r>
       <w:r>
-        <w:t xml:space="preserve">to us." That is a very different thing from</w:t>
+        <w:t xml:space="preserve">to us.</w:t>
+      </w:r>
+      <w:r>
+        <w:t xml:space="preserve">”</w:t>
+      </w:r>
+      <w:r>
+        <w:t xml:space="preserve"> </w:t>
+      </w:r>
+      <w:r>
+        <w:t xml:space="preserve">That is a very different thing from</w:t>
       </w:r>
       <w:r>
         <w:t xml:space="preserve"> </w:t>
@@ -4238,21 +4362,17 @@
         <w:t xml:space="preserve"> </w:t>
       </w:r>
       <w:r>
-        <w:t xml:space="preserve">hostility that is what the easy-going people</w:t>
-      </w:r>
-    </w:p>
-    <w:p>
-      <w:pPr>
-        <w:pStyle w:val="BodyText"/>
-      </w:pPr>
-      <w:r>
-        <w:t xml:space="preserve">20 THE DIFFERENCE BETWEEN</w:t>
-      </w:r>
-    </w:p>
-    <w:p>
-      <w:pPr>
-        <w:pStyle w:val="BodyText"/>
-      </w:pPr>
+        <w:t xml:space="preserve">hostility—that is what the easy-going people</w:t>
+      </w:r>
+      <w:r>
+        <w:t xml:space="preserve"> </w:t>
+      </w:r>
+      <w:r>
+        <w:t xml:space="preserve">20</w:t>
+      </w:r>
+      <w:r>
+        <w:t xml:space="preserve"> </w:t>
+      </w:r>
       <w:r>
         <w:t xml:space="preserve">cannot be brought to recognise. That is what</w:t>
       </w:r>
@@ -4272,7 +4392,7 @@
         <w:t xml:space="preserve"> </w:t>
       </w:r>
       <w:r>
-        <w:t xml:space="preserve">feel themselves able to do to ignore the fact</w:t>
+        <w:t xml:space="preserve">feel themselves able to do—to ignore the fact</w:t>
       </w:r>
       <w:r>
         <w:t xml:space="preserve"> </w:t>
@@ -4320,7 +4440,7 @@
         <w:t xml:space="preserve"> </w:t>
       </w:r>
       <w:r>
-        <w:t xml:space="preserve">carnal man is a bad translation being enmity</w:t>
+        <w:t xml:space="preserve">carnal man is a bad translation—being enmity</w:t>
       </w:r>
       <w:r>
         <w:t xml:space="preserve"> </w:t>
@@ -4340,13 +4460,11 @@
       <w:r>
         <w:t xml:space="preserve">when he thrills, admires, sympathises; but he</w:t>
       </w:r>
-    </w:p>
-    <w:p>
-      <w:pPr>
-        <w:pStyle w:val="BodyText"/>
-      </w:pPr>
-      <w:r>
-        <w:t xml:space="preserve">v does when he has to give up his whole self in</w:t>
+      <w:r>
+        <w:t xml:space="preserve"> </w:t>
+      </w:r>
+      <w:r>
+        <w:t xml:space="preserve">does when he has to give up his whole self in</w:t>
       </w:r>
       <w:r>
         <w:t xml:space="preserve"> </w:t>
@@ -4354,13 +4472,11 @@
       <w:r>
         <w:t xml:space="preserve">the obedience of faith. How much self-respect</w:t>
       </w:r>
-    </w:p>
-    <w:p>
-      <w:pPr>
-        <w:pStyle w:val="BodyText"/>
-      </w:pPr>
-      <w:r>
-        <w:t xml:space="preserve">1 do you think Paul had left in him when he went</w:t>
+      <w:r>
+        <w:t xml:space="preserve"> </w:t>
+      </w:r>
+      <w:r>
+        <w:t xml:space="preserve">do you think Paul had left in him when he went</w:t>
       </w:r>
       <w:r>
         <w:t xml:space="preserve"> </w:t>
@@ -4408,13 +4524,13 @@
         <w:t xml:space="preserve"> </w:t>
       </w:r>
       <w:r>
-        <w:t xml:space="preserve">world. If only Christ were preached and prac-</w:t>
-      </w:r>
-      <w:r>
-        <w:t xml:space="preserve"> </w:t>
-      </w:r>
-      <w:r>
-        <w:t xml:space="preserve">tised in all His simplicity to the world, how fast</w:t>
+        <w:t xml:space="preserve">world. If only Christ were preached and practised</w:t>
+      </w:r>
+      <w:r>
+        <w:t xml:space="preserve"> </w:t>
+      </w:r>
+      <w:r>
+        <w:t xml:space="preserve">in all His simplicity to the world, how fast</w:t>
       </w:r>
       <w:r>
         <w:t xml:space="preserve"> </w:t>
@@ -4422,19 +4538,15 @@
       <w:r>
         <w:t xml:space="preserve">Christianity would spread. Would it? Do you</w:t>
       </w:r>
-    </w:p>
-    <w:p>
-      <w:pPr>
-        <w:pStyle w:val="BodyText"/>
-      </w:pPr>
-      <w:r>
-        <w:t xml:space="preserve">GOD’S SACRIFICE AND MAN’S 21</w:t>
-      </w:r>
-    </w:p>
-    <w:p>
-      <w:pPr>
-        <w:pStyle w:val="BodyText"/>
-      </w:pPr>
+      <w:r>
+        <w:t xml:space="preserve"> </w:t>
+      </w:r>
+      <w:r>
+        <w:t xml:space="preserve">21</w:t>
+      </w:r>
+      <w:r>
+        <w:t xml:space="preserve"> </w:t>
+      </w:r>
       <w:r>
         <w:t xml:space="preserve">really find that the deeper you get into Christ</w:t>
       </w:r>
@@ -4472,13 +4584,13 @@
         <w:t xml:space="preserve"> </w:t>
       </w:r>
       <w:r>
-        <w:t xml:space="preserve">the new man created from the dust. There-</w:t>
-      </w:r>
-      <w:r>
-        <w:t xml:space="preserve"> </w:t>
-      </w:r>
-      <w:r>
-        <w:t xml:space="preserve">fore when we hear people abusing the Church</w:t>
+        <w:t xml:space="preserve">the new man created from the dust. Therefore</w:t>
+      </w:r>
+      <w:r>
+        <w:t xml:space="preserve"> </w:t>
+      </w:r>
+      <w:r>
+        <w:t xml:space="preserve">when we hear people abusing the Church</w:t>
       </w:r>
       <w:r>
         <w:t xml:space="preserve"> </w:t>
@@ -4532,25 +4644,25 @@
         <w:t xml:space="preserve"> </w:t>
       </w:r>
       <w:r>
-        <w:t xml:space="preserve">Cross. You have to subdue the most intrac-</w:t>
-      </w:r>
-      <w:r>
-        <w:t xml:space="preserve"> </w:t>
-      </w:r>
-      <w:r>
-        <w:t xml:space="preserve">table, difficult, and slow thing in the world</w:t>
-      </w:r>
-      <w:r>
-        <w:t xml:space="preserve"> </w:t>
-      </w:r>
-      <w:r>
-        <w:t xml:space="preserve">man’s self-will. You cannot expect rapid suc-</w:t>
-      </w:r>
-      <w:r>
-        <w:t xml:space="preserve"> </w:t>
-      </w:r>
-      <w:r>
-        <w:t xml:space="preserve">cesses if you truly preach the Cross whereon</w:t>
+        <w:t xml:space="preserve">Cross. You have to subdue the most intractable,</w:t>
+      </w:r>
+      <w:r>
+        <w:t xml:space="preserve"> </w:t>
+      </w:r>
+      <w:r>
+        <w:t xml:space="preserve">difficult, and slow thing in the world—man’s</w:t>
+      </w:r>
+      <w:r>
+        <w:t xml:space="preserve"> </w:t>
+      </w:r>
+      <w:r>
+        <w:t xml:space="preserve">self-will. You cannot expect rapid successes</w:t>
+      </w:r>
+      <w:r>
+        <w:t xml:space="preserve"> </w:t>
+      </w:r>
+      <w:r>
+        <w:t xml:space="preserve">if you truly preach the Cross whereon</w:t>
       </w:r>
       <w:r>
         <w:t xml:space="preserve"> </w:t>
@@ -4568,7 +4680,7 @@
         <w:t xml:space="preserve"> </w:t>
       </w:r>
       <w:r>
-        <w:t xml:space="preserve">and converting the very Cross into a power ,/</w:t>
+        <w:t xml:space="preserve">and converting the very Cross into a power</w:t>
       </w:r>
       <w:r>
         <w:t xml:space="preserve"> </w:t>
@@ -4602,19 +4714,15 @@
       <w:r>
         <w:t xml:space="preserve">resent His absolute command. We do resent</w:t>
       </w:r>
-    </w:p>
-    <w:p>
-      <w:pPr>
-        <w:pStyle w:val="BodyText"/>
-      </w:pPr>
-      <w:r>
-        <w:t xml:space="preserve">22 THE DIFFERENCE BETWEEN</w:t>
-      </w:r>
-    </w:p>
-    <w:p>
-      <w:pPr>
-        <w:pStyle w:val="BodyText"/>
-      </w:pPr>
+      <w:r>
+        <w:t xml:space="preserve"> </w:t>
+      </w:r>
+      <w:r>
+        <w:t xml:space="preserve">22</w:t>
+      </w:r>
+      <w:r>
+        <w:t xml:space="preserve"> </w:t>
+      </w:r>
       <w:r>
         <w:t xml:space="preserve">parting completely with ourselves. We do</w:t>
       </w:r>
@@ -4622,7 +4730,21 @@
         <w:t xml:space="preserve"> </w:t>
       </w:r>
       <w:r>
-        <w:t xml:space="preserve">“* resent Christ.</w:t>
+        <w:t xml:space="preserve">resent Christ.</w:t>
+      </w:r>
+    </w:p>
+    <w:p>
+      <w:pPr>
+        <w:pStyle w:val="BodyText"/>
+      </w:pPr>
+      <w:r>
+        <w:t xml:space="preserve">&amp;sect</w:t>
+      </w:r>
+      <w:r>
+        <w:t xml:space="preserve"> </w:t>
+      </w:r>
+      <w:r>
+        <w:t xml:space="preserve">TK</w:t>
       </w:r>
     </w:p>
     <w:p>
@@ -4636,281 +4758,298 @@
       <w:r>
         <w:t xml:space="preserve">I go back to the word I spoke about the</w:t>
       </w:r>
+      <w:r>
+        <w:t xml:space="preserve"> </w:t>
+      </w:r>
+      <w:r>
+        <w:t xml:space="preserve">tribute of our shame. The demand is unsparing,</w:t>
+      </w:r>
+      <w:r>
+        <w:t xml:space="preserve"> </w:t>
+      </w:r>
+      <w:r>
+        <w:t xml:space="preserve">remorseless. It is not simply that you</w:t>
+      </w:r>
+      <w:r>
+        <w:t xml:space="preserve"> </w:t>
+      </w:r>
+      <w:r>
+        <w:t xml:space="preserve">are called on by God for a certain due, a</w:t>
+      </w:r>
+      <w:r>
+        <w:t xml:space="preserve"> </w:t>
+      </w:r>
+      <w:r>
+        <w:t xml:space="preserve">change, an amendment, but for the tribute of</w:t>
+      </w:r>
+      <w:r>
+        <w:t xml:space="preserve"> </w:t>
+      </w:r>
+      <w:r>
+        <w:t xml:space="preserve">yourself and your shame. When you heard</w:t>
+      </w:r>
+      <w:r>
+        <w:t xml:space="preserve"> </w:t>
+      </w:r>
+      <w:r>
+        <w:t xml:space="preserve">about that heroism of my story, when you</w:t>
+      </w:r>
+      <w:r>
+        <w:t xml:space="preserve"> </w:t>
+      </w:r>
+      <w:r>
+        <w:t xml:space="preserve">thrilled to it, I wonder did you pat yourself on</w:t>
+      </w:r>
+      <w:r>
+        <w:t xml:space="preserve"> </w:t>
+      </w:r>
+      <w:r>
+        <w:t xml:space="preserve">the back a little for being capable of thrilling</w:t>
+      </w:r>
+      <w:r>
+        <w:t xml:space="preserve"> </w:t>
+      </w:r>
+      <w:r>
+        <w:t xml:space="preserve">to things so high, so fine? When you thrilled</w:t>
+      </w:r>
+      <w:r>
+        <w:t xml:space="preserve"> </w:t>
+      </w:r>
+      <w:r>
+        <w:t xml:space="preserve">to that story you felt a certain satisfaction with</w:t>
+      </w:r>
+      <w:r>
+        <w:t xml:space="preserve"> </w:t>
+      </w:r>
+      <w:r>
+        <w:t xml:space="preserve">yourself because there was as much of the God</w:t>
+      </w:r>
+      <w:r>
+        <w:t xml:space="preserve"> </w:t>
+      </w:r>
+      <w:r>
+        <w:t xml:space="preserve">in you as allowed you to be capable of thrilling</w:t>
+      </w:r>
+      <w:r>
+        <w:t xml:space="preserve"> </w:t>
+      </w:r>
+      <w:r>
+        <w:t xml:space="preserve">to such heroisms. You felt, If I am capable of</w:t>
+      </w:r>
+      <w:r>
+        <w:t xml:space="preserve"> </w:t>
+      </w:r>
+      <w:r>
+        <w:t xml:space="preserve">thrilling to such things, I cannot be such a bad</w:t>
+      </w:r>
+      <w:r>
+        <w:t xml:space="preserve"> </w:t>
+      </w:r>
+      <w:r>
+        <w:t xml:space="preserve">sort. But when you felt the meaning of</w:t>
+      </w:r>
+      <w:r>
+        <w:t xml:space="preserve"> </w:t>
+      </w:r>
+      <w:r>
+        <w:t xml:space="preserve">Christ’s death for you, did you ever pat yourself</w:t>
+      </w:r>
+      <w:r>
+        <w:t xml:space="preserve"> </w:t>
+      </w:r>
+      <w:r>
+        <w:t xml:space="preserve">on the back? The nearer the Cross came to</w:t>
+      </w:r>
+      <w:r>
+        <w:t xml:space="preserve"> </w:t>
+      </w:r>
+      <w:r>
+        <w:t xml:space="preserve">you, the deeper it entered into you, were you</w:t>
+      </w:r>
+      <w:r>
+        <w:t xml:space="preserve"> </w:t>
+      </w:r>
+      <w:r>
+        <w:t xml:space="preserve">the more disposed to admire yourself? There is</w:t>
+      </w:r>
+      <w:r>
+        <w:t xml:space="preserve"> </w:t>
+      </w:r>
+      <w:r>
+        <w:t xml:space="preserve">no harm in your feeling pleased with yourself</w:t>
+      </w:r>
+      <w:r>
+        <w:t xml:space="preserve"> </w:t>
+      </w:r>
+      <w:r>
+        <w:t xml:space="preserve">because you were able to thrill to these human</w:t>
+      </w:r>
+      <w:r>
+        <w:t xml:space="preserve"> </w:t>
+      </w:r>
+      <w:r>
+        <w:t xml:space="preserve">heroisms; but if the impression Christ makes</w:t>
+      </w:r>
+      <w:r>
+        <w:t xml:space="preserve"> </w:t>
+      </w:r>
+      <w:r>
+        <w:t xml:space="preserve">upon you is to leave you more satisfied with</w:t>
+      </w:r>
+      <w:r>
+        <w:t xml:space="preserve"> </w:t>
+      </w:r>
+      <w:r>
+        <w:t xml:space="preserve">yourself, more proud of yourself for being able</w:t>
+      </w:r>
+      <w:r>
+        <w:t xml:space="preserve"> </w:t>
+      </w:r>
+      <w:r>
+        <w:t xml:space="preserve">23</w:t>
+      </w:r>
+      <w:r>
+        <w:t xml:space="preserve"> </w:t>
+      </w:r>
+      <w:r>
+        <w:t xml:space="preserve">to respond, He has to get a great deal nearer to</w:t>
+      </w:r>
+      <w:r>
+        <w:t xml:space="preserve"> </w:t>
+      </w:r>
+      <w:r>
+        <w:t xml:space="preserve">you yet. You need to be—I will use a Scottish</w:t>
+      </w:r>
+      <w:r>
+        <w:t xml:space="preserve"> </w:t>
+      </w:r>
+      <w:r>
+        <w:t xml:space="preserve">phrase which old ministers used to apply to</w:t>
+      </w:r>
+      <w:r>
+        <w:t xml:space="preserve"> </w:t>
+      </w:r>
+      <w:r>
+        <w:t xml:space="preserve">a young minister when he had preached a</w:t>
+      </w:r>
+      <w:r>
+        <w:t xml:space="preserve"> </w:t>
+      </w:r>
+      <w:r>
+        <w:t xml:space="preserve">“</w:t>
+      </w:r>
+      <w:r>
+        <w:t xml:space="preserve">thoughtful and interesting discourse</w:t>
+      </w:r>
+      <w:r>
+        <w:t xml:space="preserve">”</w:t>
+      </w:r>
+      <w:r>
+        <w:t xml:space="preserve">—you</w:t>
+      </w:r>
+      <w:r>
+        <w:t xml:space="preserve"> </w:t>
+      </w:r>
+      <w:r>
+        <w:t xml:space="preserve">need to be well shaken over the mouth of the</w:t>
+      </w:r>
+      <w:r>
+        <w:t xml:space="preserve"> </w:t>
+      </w:r>
+      <w:r>
+        <w:t xml:space="preserve">pit. The great deep classic cases of Christian</w:t>
+      </w:r>
+      <w:r>
+        <w:t xml:space="preserve"> </w:t>
+      </w:r>
+      <w:r>
+        <w:t xml:space="preserve">experience bear testimony to that. Christ and</w:t>
+      </w:r>
+      <w:r>
+        <w:t xml:space="preserve"> </w:t>
+      </w:r>
+      <w:r>
+        <w:t xml:space="preserve">His Cross come nearer and nearer, and we do</w:t>
+      </w:r>
+      <w:r>
+        <w:t xml:space="preserve"> </w:t>
+      </w:r>
+      <w:r>
+        <w:t xml:space="preserve">not realise what we owe Him until we realise</w:t>
+      </w:r>
+      <w:r>
+        <w:t xml:space="preserve"> </w:t>
+      </w:r>
+      <w:r>
+        <w:t xml:space="preserve">that He has plucked us from the fearful pit,</w:t>
+      </w:r>
+      <w:r>
+        <w:t xml:space="preserve"> </w:t>
+      </w:r>
+      <w:r>
+        <w:t xml:space="preserve">and the miry clay, and set us upon a rock of</w:t>
+      </w:r>
+      <w:r>
+        <w:t xml:space="preserve"> </w:t>
+      </w:r>
+      <w:r>
+        <w:t xml:space="preserve">God’s own founding. The meaning of Christ’s</w:t>
+      </w:r>
+      <w:r>
+        <w:t xml:space="preserve"> </w:t>
+      </w:r>
+      <w:r>
+        <w:t xml:space="preserve">death rouses our shame, self-contempt, and</w:t>
+      </w:r>
+      <w:r>
+        <w:t xml:space="preserve"> </w:t>
+      </w:r>
+      <w:r>
+        <w:t xml:space="preserve">repentance. And we resent being made to feel</w:t>
+      </w:r>
+      <w:r>
+        <w:t xml:space="preserve"> </w:t>
+      </w:r>
+      <w:r>
+        <w:t xml:space="preserve">ashamed of ourselves, we resent being made to</w:t>
+      </w:r>
+      <w:r>
+        <w:t xml:space="preserve"> </w:t>
+      </w:r>
+      <w:r>
+        <w:t xml:space="preserve">repent. A great many people are afraid to</w:t>
+      </w:r>
+      <w:r>
+        <w:t xml:space="preserve"> </w:t>
+      </w:r>
+      <w:r>
+        <w:t xml:space="preserve">come too near to anything that does that for</w:t>
+      </w:r>
+      <w:r>
+        <w:t xml:space="preserve"> </w:t>
+      </w:r>
+      <w:r>
+        <w:t xml:space="preserve">them. That is a frequent reason for not going</w:t>
+      </w:r>
+      <w:r>
+        <w:t xml:space="preserve"> </w:t>
+      </w:r>
+      <w:r>
+        <w:t xml:space="preserve">to church.</w:t>
+      </w:r>
     </w:p>
     <w:p>
       <w:pPr>
         <w:pStyle w:val="FirstParagraph"/>
       </w:pPr>
       <w:r>
-        <w:t xml:space="preserve">tribute of our shame. The demand is unspar-</w:t>
-      </w:r>
-      <w:r>
-        <w:t xml:space="preserve"> </w:t>
-      </w:r>
-      <w:r>
-        <w:t xml:space="preserve">ing, remorseless. It is not simply that you</w:t>
-      </w:r>
-      <w:r>
-        <w:t xml:space="preserve"> </w:t>
-      </w:r>
-      <w:r>
-        <w:t xml:space="preserve">are called on by God for a certain due, a</w:t>
-      </w:r>
-      <w:r>
-        <w:t xml:space="preserve"> </w:t>
-      </w:r>
-      <w:r>
-        <w:t xml:space="preserve">change, an amendment, but for the tribute of</w:t>
-      </w:r>
-      <w:r>
-        <w:t xml:space="preserve"> </w:t>
-      </w:r>
-      <w:r>
-        <w:t xml:space="preserve">yourself and your shame. When you heard</w:t>
-      </w:r>
-      <w:r>
-        <w:t xml:space="preserve"> </w:t>
-      </w:r>
-      <w:r>
-        <w:t xml:space="preserve">about that heroism of my story, when you</w:t>
-      </w:r>
-      <w:r>
-        <w:t xml:space="preserve"> </w:t>
-      </w:r>
-      <w:r>
-        <w:t xml:space="preserve">thrilled to it, I wonder did you pat yourself on</w:t>
-      </w:r>
-      <w:r>
-        <w:t xml:space="preserve"> </w:t>
-      </w:r>
-      <w:r>
-        <w:t xml:space="preserve">the back a little for being capable of thrilling</w:t>
-      </w:r>
-      <w:r>
-        <w:t xml:space="preserve"> </w:t>
-      </w:r>
-      <w:r>
-        <w:t xml:space="preserve">to things so high, so fine? When you thrilled</w:t>
-      </w:r>
-      <w:r>
-        <w:t xml:space="preserve"> </w:t>
-      </w:r>
-      <w:r>
-        <w:t xml:space="preserve">to that story you felt a certain satisfaction with</w:t>
-      </w:r>
-      <w:r>
-        <w:t xml:space="preserve"> </w:t>
-      </w:r>
-      <w:r>
-        <w:t xml:space="preserve">yourself because there was as much of the God</w:t>
-      </w:r>
-      <w:r>
-        <w:t xml:space="preserve"> </w:t>
-      </w:r>
-      <w:r>
-        <w:t xml:space="preserve">in you as allowed you to be capable of thrilling</w:t>
-      </w:r>
-      <w:r>
-        <w:t xml:space="preserve"> </w:t>
-      </w:r>
-      <w:r>
-        <w:t xml:space="preserve">to such heroisms. You felt, If I am capable of</w:t>
-      </w:r>
-      <w:r>
-        <w:t xml:space="preserve"> </w:t>
-      </w:r>
-      <w:r>
-        <w:t xml:space="preserve">thrilling to such things, I cannot be such a bad</w:t>
-      </w:r>
-      <w:r>
-        <w:t xml:space="preserve"> </w:t>
-      </w:r>
-      <w:r>
-        <w:t xml:space="preserve">sort. But when you felt the meaning of</w:t>
-      </w:r>
-      <w:r>
-        <w:t xml:space="preserve"> </w:t>
-      </w:r>
-      <w:r>
-        <w:t xml:space="preserve">Christ’s death for you, did you ever pat your-</w:t>
-      </w:r>
-      <w:r>
-        <w:t xml:space="preserve"> </w:t>
-      </w:r>
-      <w:r>
-        <w:t xml:space="preserve">self on the back? The nearer the Cross came to</w:t>
-      </w:r>
-      <w:r>
-        <w:t xml:space="preserve"> </w:t>
-      </w:r>
-      <w:r>
-        <w:t xml:space="preserve">you, the deeper it entered into you, were you</w:t>
-      </w:r>
-      <w:r>
-        <w:t xml:space="preserve"> </w:t>
-      </w:r>
-      <w:r>
-        <w:t xml:space="preserve">the more disposed to admire yourself? There is</w:t>
-      </w:r>
-      <w:r>
-        <w:t xml:space="preserve"> </w:t>
-      </w:r>
-      <w:r>
-        <w:t xml:space="preserve">no harm in your feeling pleased with yourself</w:t>
-      </w:r>
-      <w:r>
-        <w:t xml:space="preserve"> </w:t>
-      </w:r>
-      <w:r>
-        <w:t xml:space="preserve">because you were able to thrill to these human</w:t>
-      </w:r>
-      <w:r>
-        <w:t xml:space="preserve"> </w:t>
-      </w:r>
-      <w:r>
-        <w:t xml:space="preserve">heroisms; but if the impression Christ makes</w:t>
-      </w:r>
-      <w:r>
-        <w:t xml:space="preserve"> </w:t>
-      </w:r>
-      <w:r>
-        <w:t xml:space="preserve">upon you is to leave you more satisfied with</w:t>
-      </w:r>
-      <w:r>
-        <w:t xml:space="preserve"> </w:t>
-      </w:r>
-      <w:r>
-        <w:t xml:space="preserve">yourself, more proud of yourself for being able</w:t>
-      </w:r>
-    </w:p>
-    <w:p>
-      <w:pPr>
-        <w:pStyle w:val="BodyText"/>
-      </w:pPr>
-      <w:r>
-        <w:t xml:space="preserve">GOD’S SACRIFICE AND MAN’S 23</w:t>
-      </w:r>
-    </w:p>
-    <w:p>
-      <w:pPr>
-        <w:pStyle w:val="BodyText"/>
-      </w:pPr>
-      <w:r>
-        <w:t xml:space="preserve">to respond, He has to get a great deal nearer to</w:t>
-      </w:r>
-      <w:r>
-        <w:t xml:space="preserve"> </w:t>
-      </w:r>
-      <w:r>
-        <w:t xml:space="preserve">you yet. You need to be I will use a Scottish</w:t>
-      </w:r>
-      <w:r>
-        <w:t xml:space="preserve"> </w:t>
-      </w:r>
-      <w:r>
-        <w:t xml:space="preserve">phrase which old ministers used to apply to</w:t>
-      </w:r>
-      <w:r>
-        <w:t xml:space="preserve"> </w:t>
-      </w:r>
-      <w:r>
-        <w:t xml:space="preserve">a young minister when he had preached a</w:t>
-      </w:r>
-      <w:r>
-        <w:t xml:space="preserve"> </w:t>
-      </w:r>
-      <w:r>
-        <w:t xml:space="preserve">" thoughtful and interesting discourse " you</w:t>
-      </w:r>
-      <w:r>
-        <w:t xml:space="preserve"> </w:t>
-      </w:r>
-      <w:r>
-        <w:t xml:space="preserve">need to be well shaken over the mouth of the</w:t>
-      </w:r>
-      <w:r>
-        <w:t xml:space="preserve"> </w:t>
-      </w:r>
-      <w:r>
-        <w:t xml:space="preserve">pit. The great deep classic cases of Christian</w:t>
-      </w:r>
-      <w:r>
-        <w:t xml:space="preserve"> </w:t>
-      </w:r>
-      <w:r>
-        <w:t xml:space="preserve">experience bear testimony to that. Christ and</w:t>
-      </w:r>
-      <w:r>
-        <w:t xml:space="preserve"> </w:t>
-      </w:r>
-      <w:r>
-        <w:t xml:space="preserve">His Cross come nearer and nearer, and we do</w:t>
-      </w:r>
-      <w:r>
-        <w:t xml:space="preserve"> </w:t>
-      </w:r>
-      <w:r>
-        <w:t xml:space="preserve">not realise what we owe Him until we realise</w:t>
-      </w:r>
-      <w:r>
-        <w:t xml:space="preserve"> </w:t>
-      </w:r>
-      <w:r>
-        <w:t xml:space="preserve">that He has plucked us from the fearful pit,</w:t>
-      </w:r>
-      <w:r>
-        <w:t xml:space="preserve"> </w:t>
-      </w:r>
-      <w:r>
-        <w:t xml:space="preserve">and the miry clay, and set us upon a rock of</w:t>
-      </w:r>
-      <w:r>
-        <w:t xml:space="preserve"> </w:t>
-      </w:r>
-      <w:r>
-        <w:t xml:space="preserve">God’s own founding. The meaning of Christ’s</w:t>
-      </w:r>
-      <w:r>
-        <w:t xml:space="preserve"> </w:t>
-      </w:r>
-      <w:r>
-        <w:t xml:space="preserve">death rouses our shame, self-contempt, and</w:t>
-      </w:r>
-      <w:r>
-        <w:t xml:space="preserve"> </w:t>
-      </w:r>
-      <w:r>
-        <w:t xml:space="preserve">repentance. And we resent being made to feel</w:t>
-      </w:r>
-      <w:r>
-        <w:t xml:space="preserve"> </w:t>
-      </w:r>
-      <w:r>
-        <w:t xml:space="preserve">ashamed of ourselves, we resent being made to</w:t>
-      </w:r>
-      <w:r>
-        <w:t xml:space="preserve"> </w:t>
-      </w:r>
-      <w:r>
-        <w:t xml:space="preserve">repent. A great many people are afraid to</w:t>
-      </w:r>
-      <w:r>
-        <w:t xml:space="preserve"> </w:t>
-      </w:r>
-      <w:r>
-        <w:t xml:space="preserve">come too near to anything that does that for</w:t>
-      </w:r>
-      <w:r>
-        <w:t xml:space="preserve"> </w:t>
-      </w:r>
-      <w:r>
-        <w:t xml:space="preserve">them. That is a frequent reason for not going</w:t>
-      </w:r>
-      <w:r>
-        <w:t xml:space="preserve"> </w:t>
-      </w:r>
-      <w:r>
-        <w:t xml:space="preserve">to church.</w:t>
+        <w:t xml:space="preserve">&amp;sect</w:t>
+      </w:r>
+      <w:r>
+        <w:t xml:space="preserve"> </w:t>
+      </w:r>
+      <w:r>
+        <w:t xml:space="preserve">TK</w:t>
       </w:r>
     </w:p>
     <w:p>
@@ -4924,487 +5063,523 @@
       <w:r>
         <w:t xml:space="preserve">Again, continuing. You would have gone a</w:t>
       </w:r>
+      <w:r>
+        <w:t xml:space="preserve"> </w:t>
+      </w:r>
+      <w:r>
+        <w:t xml:space="preserve">long way to see this Belgian man. You would</w:t>
+      </w:r>
+      <w:r>
+        <w:t xml:space="preserve"> </w:t>
+      </w:r>
+      <w:r>
+        <w:t xml:space="preserve">have gazed upon him with something of reverence,</w:t>
+      </w:r>
+      <w:r>
+        <w:t xml:space="preserve"> </w:t>
+      </w:r>
+      <w:r>
+        <w:t xml:space="preserve">certainly with admiration. You would</w:t>
+      </w:r>
+      <w:r>
+        <w:t xml:space="preserve"> </w:t>
+      </w:r>
+      <w:r>
+        <w:t xml:space="preserve">have regarded him as one received back from</w:t>
+      </w:r>
+      <w:r>
+        <w:t xml:space="preserve"> </w:t>
+      </w:r>
+      <w:r>
+        <w:t xml:space="preserve">the dead. You think, If all men were like that,</w:t>
+      </w:r>
+      <w:r>
+        <w:t xml:space="preserve"> </w:t>
+      </w:r>
+      <w:r>
+        <w:t xml:space="preserve">the world would be heaven. Well, there are a</w:t>
+      </w:r>
+      <w:r>
+        <w:t xml:space="preserve"> </w:t>
+      </w:r>
+      <w:r>
+        <w:t xml:space="preserve">24</w:t>
+      </w:r>
+      <w:r>
+        <w:t xml:space="preserve"> </w:t>
+      </w:r>
+      <w:r>
+        <w:t xml:space="preserve">great many more like that than we think, who</w:t>
+      </w:r>
+      <w:r>
+        <w:t xml:space="preserve"> </w:t>
+      </w:r>
+      <w:r>
+        <w:t xml:space="preserve">daily imperil their life for their duty. But</w:t>
+      </w:r>
+      <w:r>
+        <w:t xml:space="preserve"> </w:t>
+      </w:r>
+      <w:r>
+        <w:t xml:space="preserve">supposing every man and woman in the world</w:t>
+      </w:r>
+      <w:r>
+        <w:t xml:space="preserve"> </w:t>
+      </w:r>
+      <w:r>
+        <w:t xml:space="preserve">were up to that pitch, and supposing you added</w:t>
+      </w:r>
+      <w:r>
+        <w:t xml:space="preserve"> </w:t>
+      </w:r>
+      <w:r>
+        <w:t xml:space="preserve">them all together and took the total value of</w:t>
+      </w:r>
+      <w:r>
+        <w:t xml:space="preserve"> </w:t>
+      </w:r>
+      <w:r>
+        <w:t xml:space="preserve">their moral heroism (if moral quantities were</w:t>
+      </w:r>
+      <w:r>
+        <w:t xml:space="preserve"> </w:t>
+      </w:r>
+      <w:r>
+        <w:t xml:space="preserve">capable of being summed like that), would you</w:t>
+      </w:r>
+      <w:r>
+        <w:t xml:space="preserve"> </w:t>
+      </w:r>
+      <w:r>
+        <w:t xml:space="preserve">then have the equivalent of the deed and death</w:t>
+      </w:r>
+      <w:r>
+        <w:t xml:space="preserve"> </w:t>
+      </w:r>
+      <w:r>
+        <w:t xml:space="preserve">of Christ? No, indeed! If you took all the</w:t>
+      </w:r>
+      <w:r>
+        <w:t xml:space="preserve"> </w:t>
+      </w:r>
+      <w:r>
+        <w:t xml:space="preserve">world, and made heroes of them all, and kept</w:t>
+      </w:r>
+      <w:r>
+        <w:t xml:space="preserve"> </w:t>
+      </w:r>
+      <w:r>
+        <w:t xml:space="preserve">them heroic all their lives, instead of only in one</w:t>
+      </w:r>
+      <w:r>
+        <w:t xml:space="preserve"> </w:t>
+      </w:r>
+      <w:r>
+        <w:t xml:space="preserve">act, still you would not get the value, the equivalent,</w:t>
+      </w:r>
+      <w:r>
+        <w:t xml:space="preserve"> </w:t>
+      </w:r>
+      <w:r>
+        <w:t xml:space="preserve">of Christ’s sacrifice. It is not the sum of all</w:t>
+      </w:r>
+      <w:r>
+        <w:t xml:space="preserve"> </w:t>
+      </w:r>
+      <w:r>
+        <w:t xml:space="preserve">heroisms. It would be more true to say it is the</w:t>
+      </w:r>
+      <w:r>
+        <w:t xml:space="preserve"> </w:t>
+      </w:r>
+      <w:r>
+        <w:t xml:space="preserve">source of all heroisms, the foundation of them</w:t>
+      </w:r>
+      <w:r>
+        <w:t xml:space="preserve"> </w:t>
+      </w:r>
+      <w:r>
+        <w:t xml:space="preserve">all. It is the underground something that makes</w:t>
+      </w:r>
+      <w:r>
+        <w:t xml:space="preserve"> </w:t>
+      </w:r>
+      <w:r>
+        <w:t xml:space="preserve">heroisms, not something that heroisms make</w:t>
+      </w:r>
+      <w:r>
+        <w:t xml:space="preserve"> </w:t>
+      </w:r>
+      <w:r>
+        <w:t xml:space="preserve">up. When Christ did what He did, it was not</w:t>
+      </w:r>
+      <w:r>
+        <w:t xml:space="preserve"> </w:t>
+      </w:r>
+      <w:r>
+        <w:t xml:space="preserve">human nature doing it, it was God doing it.</w:t>
+      </w:r>
+      <w:r>
+        <w:t xml:space="preserve"> </w:t>
+      </w:r>
+      <w:r>
+        <w:t xml:space="preserve">That is the great, absolutely unique and</w:t>
+      </w:r>
+      <w:r>
+        <w:t xml:space="preserve"> </w:t>
+      </w:r>
+      <w:r>
+        <w:t xml:space="preserve">glorious thing. It is God in Christ reconciling.</w:t>
+      </w:r>
+      <w:r>
+        <w:t xml:space="preserve"> </w:t>
+      </w:r>
+      <w:r>
+        <w:t xml:space="preserve">It was not human nature offering its very best</w:t>
+      </w:r>
+      <w:r>
+        <w:t xml:space="preserve"> </w:t>
+      </w:r>
+      <w:r>
+        <w:t xml:space="preserve">to God. It was God offering His very best to</w:t>
+      </w:r>
+      <w:r>
+        <w:t xml:space="preserve"> </w:t>
+      </w:r>
+      <w:r>
+        <w:t xml:space="preserve">man. That is the grand difference between the</w:t>
+      </w:r>
+      <w:r>
+        <w:t xml:space="preserve"> </w:t>
+      </w:r>
+      <w:r>
+        <w:t xml:space="preserve">Church and civilisation, even when civilisation</w:t>
+      </w:r>
+      <w:r>
+        <w:t xml:space="preserve"> </w:t>
+      </w:r>
+      <w:r>
+        <w:t xml:space="preserve">is religious. We must attend more to those</w:t>
+      </w:r>
+      <w:r>
+        <w:t xml:space="preserve"> </w:t>
+      </w:r>
+      <w:r>
+        <w:t xml:space="preserve">great issues between our faith and our world.</w:t>
+      </w:r>
+      <w:r>
+        <w:t xml:space="preserve"> </w:t>
+      </w:r>
+      <w:r>
+        <w:t xml:space="preserve">Our religion has been too much a thing done</w:t>
+      </w:r>
+      <w:r>
+        <w:t xml:space="preserve"> </w:t>
+      </w:r>
+      <w:r>
+        <w:t xml:space="preserve">25</w:t>
+      </w:r>
+      <w:r>
+        <w:t xml:space="preserve"> </w:t>
+      </w:r>
+      <w:r>
+        <w:t xml:space="preserve">in a corner. We must adjust our religion to</w:t>
+      </w:r>
+      <w:r>
+        <w:t xml:space="preserve"> </w:t>
+      </w:r>
+      <w:r>
+        <w:t xml:space="preserve">the great currents and movements of the</w:t>
+      </w:r>
+      <w:r>
+        <w:t xml:space="preserve"> </w:t>
+      </w:r>
+      <w:r>
+        <w:t xml:space="preserve">world’s history. And the great issue of the</w:t>
+      </w:r>
+      <w:r>
+        <w:t xml:space="preserve"> </w:t>
+      </w:r>
+      <w:r>
+        <w:t xml:space="preserve">hour is the issue between the Church and</w:t>
+      </w:r>
+      <w:r>
+        <w:t xml:space="preserve"> </w:t>
+      </w:r>
+      <w:r>
+        <w:t xml:space="preserve">civilisation. Their essential difference is this.</w:t>
+      </w:r>
+      <w:r>
+        <w:t xml:space="preserve"> </w:t>
+      </w:r>
+      <w:r>
+        <w:t xml:space="preserve">Civilisation at its best represents the most</w:t>
+      </w:r>
+      <w:r>
+        <w:t xml:space="preserve"> </w:t>
+      </w:r>
+      <w:r>
+        <w:t xml:space="preserve">man can do with the world and with human</w:t>
+      </w:r>
+      <w:r>
+        <w:t xml:space="preserve"> </w:t>
+      </w:r>
+      <w:r>
+        <w:t xml:space="preserve">nature; but the Church, centred upon Christ,</w:t>
+      </w:r>
+      <w:r>
+        <w:t xml:space="preserve"> </w:t>
+      </w:r>
+      <w:r>
+        <w:t xml:space="preserve">His Cross, and His work, represents the best</w:t>
+      </w:r>
+      <w:r>
+        <w:t xml:space="preserve"> </w:t>
+      </w:r>
+      <w:r>
+        <w:t xml:space="preserve">that God can do upon them. The sacrifice</w:t>
+      </w:r>
+      <w:r>
+        <w:t xml:space="preserve"> </w:t>
+      </w:r>
+      <w:r>
+        <w:t xml:space="preserve">of the Cross was not man in Christ pleasing</w:t>
+      </w:r>
+      <w:r>
+        <w:t xml:space="preserve"> </w:t>
+      </w:r>
+      <w:r>
+        <w:t xml:space="preserve">God; it was God in Christ reconciling man,</w:t>
+      </w:r>
+      <w:r>
+        <w:t xml:space="preserve"> </w:t>
+      </w:r>
+      <w:r>
+        <w:t xml:space="preserve">and in a certain sense, reconciling Himself. My</w:t>
+      </w:r>
+      <w:r>
+        <w:t xml:space="preserve"> </w:t>
+      </w:r>
+      <w:r>
+        <w:t xml:space="preserve">point at this moment is that the Cross of Christ</w:t>
+      </w:r>
+      <w:r>
+        <w:t xml:space="preserve"> </w:t>
+      </w:r>
+      <w:r>
+        <w:t xml:space="preserve">was Christ reconciling man. It was not heroic</w:t>
+      </w:r>
+      <w:r>
+        <w:t xml:space="preserve"> </w:t>
+      </w:r>
+      <w:r>
+        <w:t xml:space="preserve">man dying for a beloved and honoured God; it</w:t>
+      </w:r>
+      <w:r>
+        <w:t xml:space="preserve"> </w:t>
+      </w:r>
+      <w:r>
+        <w:t xml:space="preserve">was God in some form dying for man. God</w:t>
+      </w:r>
+      <w:r>
+        <w:t xml:space="preserve"> </w:t>
+      </w:r>
+      <w:r>
+        <w:t xml:space="preserve">dying for man. I am not afraid of that phrase;</w:t>
+      </w:r>
+      <w:r>
+        <w:t xml:space="preserve"> </w:t>
+      </w:r>
+      <w:r>
+        <w:t xml:space="preserve">I cannot do without it. God dying for man;</w:t>
+      </w:r>
+      <w:r>
+        <w:t xml:space="preserve"> </w:t>
+      </w:r>
+      <w:r>
+        <w:t xml:space="preserve">and for such men—hostile, malignantly hostile</w:t>
+      </w:r>
+      <w:r>
+        <w:t xml:space="preserve"> </w:t>
+      </w:r>
+      <w:r>
+        <w:t xml:space="preserve">men. That is a puzzling phrase where we read</w:t>
+      </w:r>
+      <w:r>
+        <w:t xml:space="preserve"> </w:t>
+      </w:r>
+      <w:r>
+        <w:t xml:space="preserve">in a gospel:</w:t>
+      </w:r>
+      <w:r>
+        <w:t xml:space="preserve"> </w:t>
+      </w:r>
+      <w:r>
+        <w:t xml:space="preserve">“</w:t>
+      </w:r>
+      <w:r>
+        <w:t xml:space="preserve">Greater love hath no man than</w:t>
+      </w:r>
+      <w:r>
+        <w:t xml:space="preserve"> </w:t>
+      </w:r>
+      <w:r>
+        <w:t xml:space="preserve">this, that a man lay down his life for his</w:t>
+      </w:r>
+      <w:r>
+        <w:t xml:space="preserve"> </w:t>
+      </w:r>
+      <w:r>
+        <w:t xml:space="preserve">friends.</w:t>
+      </w:r>
+      <w:r>
+        <w:t xml:space="preserve">”</w:t>
+      </w:r>
+      <w:r>
+        <w:t xml:space="preserve"> </w:t>
+      </w:r>
+      <w:r>
+        <w:t xml:space="preserve">There is more love in the phrase</w:t>
+      </w:r>
+      <w:r>
+        <w:t xml:space="preserve"> </w:t>
+      </w:r>
+      <w:r>
+        <w:t xml:space="preserve">of the epistle, that a man should lay down</w:t>
+      </w:r>
+      <w:r>
+        <w:t xml:space="preserve"> </w:t>
+      </w:r>
+      <w:r>
+        <w:t xml:space="preserve">his life for his bitter enemies. It is not so</w:t>
+      </w:r>
+      <w:r>
+        <w:t xml:space="preserve"> </w:t>
+      </w:r>
+      <w:r>
+        <w:t xml:space="preserve">heroic, so very divine, to die for our friends.</w:t>
+      </w:r>
+      <w:r>
+        <w:t xml:space="preserve"> </w:t>
+      </w:r>
+      <w:r>
+        <w:t xml:space="preserve">Kindness between the nice people is not so</w:t>
+      </w:r>
+      <w:r>
+        <w:t xml:space="preserve"> </w:t>
+      </w:r>
+      <w:r>
+        <w:t xml:space="preserve">26</w:t>
+      </w:r>
+      <w:r>
+        <w:t xml:space="preserve"> </w:t>
+      </w:r>
+      <w:r>
+        <w:t xml:space="preserve">very divine—fine and precious as it is. To die</w:t>
+      </w:r>
+      <w:r>
+        <w:t xml:space="preserve"> </w:t>
+      </w:r>
+      <w:r>
+        <w:t xml:space="preserve">for enemies that is the divine thing. Christ’s</w:t>
+      </w:r>
+      <w:r>
+        <w:t xml:space="preserve"> </w:t>
+      </w:r>
+      <w:r>
+        <w:t xml:space="preserve">was grace that died for such—for malignant</w:t>
+      </w:r>
+      <w:r>
+        <w:t xml:space="preserve"> </w:t>
+      </w:r>
+      <w:r>
+        <w:t xml:space="preserve">enemies. There is more in God than love.</w:t>
+      </w:r>
+      <w:r>
+        <w:t xml:space="preserve"> </w:t>
+      </w:r>
+      <w:r>
+        <w:t xml:space="preserve">There is all that we mean by His holy grace.</w:t>
+      </w:r>
+      <w:r>
+        <w:t xml:space="preserve"> </w:t>
+      </w:r>
+      <w:r>
+        <w:t xml:space="preserve">Truly,</w:t>
+      </w:r>
+      <w:r>
+        <w:t xml:space="preserve"> </w:t>
+      </w:r>
+      <w:r>
+        <w:t xml:space="preserve">“</w:t>
+      </w:r>
+      <w:r>
+        <w:t xml:space="preserve">God is love.</w:t>
+      </w:r>
+      <w:r>
+        <w:t xml:space="preserve">”</w:t>
+      </w:r>
+      <w:r>
+        <w:t xml:space="preserve"> </w:t>
+      </w:r>
+      <w:r>
+        <w:t xml:space="preserve">Yes, but the kind of love</w:t>
+      </w:r>
+      <w:r>
+        <w:t xml:space="preserve"> </w:t>
+      </w:r>
+      <w:r>
+        <w:t xml:space="preserve">which you must interpret by the whole of</w:t>
+      </w:r>
+      <w:r>
+        <w:t xml:space="preserve"> </w:t>
+      </w:r>
+      <w:r>
+        <w:t xml:space="preserve">the New Testament. When John said that, did</w:t>
+      </w:r>
+      <w:r>
+        <w:t xml:space="preserve"> </w:t>
+      </w:r>
+      <w:r>
+        <w:t xml:space="preserve">he mean that God was simply the consummation</w:t>
+      </w:r>
+      <w:r>
+        <w:t xml:space="preserve"> </w:t>
+      </w:r>
+      <w:r>
+        <w:t xml:space="preserve">of human affection? He knew that he</w:t>
+      </w:r>
+      <w:r>
+        <w:t xml:space="preserve"> </w:t>
+      </w:r>
+      <w:r>
+        <w:t xml:space="preserve">was dealing with a holy, gracious God, a God</w:t>
+      </w:r>
+      <w:r>
+        <w:t xml:space="preserve"> </w:t>
+      </w:r>
+      <w:r>
+        <w:t xml:space="preserve">who loved His enemies and redeemed them.</w:t>
+      </w:r>
+      <w:r>
+        <w:t xml:space="preserve"> </w:t>
+      </w:r>
+      <w:r>
+        <w:t xml:space="preserve">Read with extreme care 1 John iv. 10.</w:t>
+      </w:r>
     </w:p>
     <w:p>
       <w:pPr>
         <w:pStyle w:val="FirstParagraph"/>
       </w:pPr>
       <w:r>
-        <w:t xml:space="preserve">long way to see this Belgian man. You would</w:t>
-      </w:r>
-      <w:r>
-        <w:t xml:space="preserve"> </w:t>
-      </w:r>
-      <w:r>
-        <w:t xml:space="preserve">have gazed upon him with something of rever-</w:t>
-      </w:r>
-      <w:r>
-        <w:t xml:space="preserve"> </w:t>
-      </w:r>
-      <w:r>
-        <w:t xml:space="preserve">ence, certainly with admiration. You would</w:t>
-      </w:r>
-      <w:r>
-        <w:t xml:space="preserve"> </w:t>
-      </w:r>
-      <w:r>
-        <w:t xml:space="preserve">have regarded him as one received back from</w:t>
-      </w:r>
-      <w:r>
-        <w:t xml:space="preserve"> </w:t>
-      </w:r>
-      <w:r>
-        <w:t xml:space="preserve">the dead. You think, If all men were like that,</w:t>
-      </w:r>
-      <w:r>
-        <w:t xml:space="preserve"> </w:t>
-      </w:r>
-      <w:r>
-        <w:t xml:space="preserve">the world would be heaven. Well, there are a</w:t>
-      </w:r>
-    </w:p>
-    <w:p>
-      <w:pPr>
-        <w:pStyle w:val="BodyText"/>
-      </w:pPr>
-      <w:r>
-        <w:t xml:space="preserve">24 THE DIFFERENCE BETWEEN</w:t>
-      </w:r>
-    </w:p>
-    <w:p>
-      <w:pPr>
-        <w:pStyle w:val="BodyText"/>
-      </w:pPr>
-      <w:r>
-        <w:t xml:space="preserve">great many more like that than we think, who</w:t>
-      </w:r>
-      <w:r>
-        <w:t xml:space="preserve"> </w:t>
-      </w:r>
-      <w:r>
-        <w:t xml:space="preserve">daily imperil their life for their duty. But</w:t>
-      </w:r>
-      <w:r>
-        <w:t xml:space="preserve"> </w:t>
-      </w:r>
-      <w:r>
-        <w:t xml:space="preserve">supposing every man and woman in the world</w:t>
-      </w:r>
-      <w:r>
-        <w:t xml:space="preserve"> </w:t>
-      </w:r>
-      <w:r>
-        <w:t xml:space="preserve">were up to that pitch, and supposing you added</w:t>
-      </w:r>
-      <w:r>
-        <w:t xml:space="preserve"> </w:t>
-      </w:r>
-      <w:r>
-        <w:t xml:space="preserve">them all together and took the total value of</w:t>
-      </w:r>
-      <w:r>
-        <w:t xml:space="preserve"> </w:t>
-      </w:r>
-      <w:r>
-        <w:t xml:space="preserve">their moral heroism (if moral quantities were</w:t>
-      </w:r>
-      <w:r>
-        <w:t xml:space="preserve"> </w:t>
-      </w:r>
-      <w:r>
-        <w:t xml:space="preserve">capable of being summed like that), would you</w:t>
-      </w:r>
-      <w:r>
-        <w:t xml:space="preserve"> </w:t>
-      </w:r>
-      <w:r>
-        <w:t xml:space="preserve">then have the equivalent of the deed and death</w:t>
-      </w:r>
-      <w:r>
-        <w:t xml:space="preserve"> </w:t>
-      </w:r>
-      <w:r>
-        <w:t xml:space="preserve">of Christ? No, indeed ! If you took all the</w:t>
-      </w:r>
-      <w:r>
-        <w:t xml:space="preserve"> </w:t>
-      </w:r>
-      <w:r>
-        <w:t xml:space="preserve">world, and made heroes of them all, and kept</w:t>
-      </w:r>
-      <w:r>
-        <w:t xml:space="preserve"> </w:t>
-      </w:r>
-      <w:r>
-        <w:t xml:space="preserve">them heroic all their lives, instead of only in one</w:t>
-      </w:r>
-      <w:r>
-        <w:t xml:space="preserve"> </w:t>
-      </w:r>
-      <w:r>
-        <w:t xml:space="preserve">act, still you would not get the value, the equiva-</w:t>
-      </w:r>
-      <w:r>
-        <w:t xml:space="preserve"> </w:t>
-      </w:r>
-      <w:r>
-        <w:t xml:space="preserve">lent, of Christ’s sacrifice. It is not the sum of all</w:t>
-      </w:r>
-      <w:r>
-        <w:t xml:space="preserve"> </w:t>
-      </w:r>
-      <w:r>
-        <w:t xml:space="preserve">heroisms. It would be more true to say it is the</w:t>
-      </w:r>
-      <w:r>
-        <w:t xml:space="preserve"> </w:t>
-      </w:r>
-      <w:r>
-        <w:t xml:space="preserve">source of all heroisms, the foundation of them</w:t>
-      </w:r>
-      <w:r>
-        <w:t xml:space="preserve"> </w:t>
-      </w:r>
-      <w:r>
-        <w:t xml:space="preserve">all. It is the underground something that makes</w:t>
-      </w:r>
-      <w:r>
-        <w:t xml:space="preserve"> </w:t>
-      </w:r>
-      <w:r>
-        <w:t xml:space="preserve">heroisms, not something that heroisms make</w:t>
-      </w:r>
-      <w:r>
-        <w:t xml:space="preserve"> </w:t>
-      </w:r>
-      <w:r>
-        <w:t xml:space="preserve">up. When Christ did what He did, it was not</w:t>
-      </w:r>
-      <w:r>
-        <w:t xml:space="preserve"> </w:t>
-      </w:r>
-      <w:r>
-        <w:t xml:space="preserve">human nature doing it, it was God doing it.</w:t>
-      </w:r>
-      <w:r>
-        <w:t xml:space="preserve"> </w:t>
-      </w:r>
-      <w:r>
-        <w:t xml:space="preserve">That is the great, absolutely unique and</w:t>
-      </w:r>
-      <w:r>
-        <w:t xml:space="preserve"> </w:t>
-      </w:r>
-      <w:r>
-        <w:t xml:space="preserve">glorious thing. It is God in Christ reconciling.</w:t>
-      </w:r>
-      <w:r>
-        <w:t xml:space="preserve"> </w:t>
-      </w:r>
-      <w:r>
-        <w:t xml:space="preserve">It was not human nature offering its very best</w:t>
-      </w:r>
-      <w:r>
-        <w:t xml:space="preserve"> </w:t>
-      </w:r>
-      <w:r>
-        <w:t xml:space="preserve">to God. It was God offering His very best to</w:t>
-      </w:r>
-      <w:r>
-        <w:t xml:space="preserve"> </w:t>
-      </w:r>
-      <w:r>
-        <w:t xml:space="preserve">man. That is the grand difference between the</w:t>
-      </w:r>
-      <w:r>
-        <w:t xml:space="preserve"> </w:t>
-      </w:r>
-      <w:r>
-        <w:t xml:space="preserve">Church and civilisation, even when civilisation</w:t>
-      </w:r>
-      <w:r>
-        <w:t xml:space="preserve"> </w:t>
-      </w:r>
-      <w:r>
-        <w:t xml:space="preserve">is religious. We must attend more to those</w:t>
-      </w:r>
-      <w:r>
-        <w:t xml:space="preserve"> </w:t>
-      </w:r>
-      <w:r>
-        <w:t xml:space="preserve">great issues between our faith and our world.</w:t>
-      </w:r>
-      <w:r>
-        <w:t xml:space="preserve"> </w:t>
-      </w:r>
-      <w:r>
-        <w:t xml:space="preserve">Our religion has been too much a thing done</w:t>
-      </w:r>
-    </w:p>
-    <w:p>
-      <w:pPr>
-        <w:pStyle w:val="BodyText"/>
-      </w:pPr>
-      <w:r>
-        <w:t xml:space="preserve">GOD’S SACRIFICE AND MANS 25</w:t>
-      </w:r>
-    </w:p>
-    <w:p>
-      <w:pPr>
-        <w:pStyle w:val="BodyText"/>
-      </w:pPr>
-      <w:r>
-        <w:t xml:space="preserve">in a corner. We must adjust our religion to</w:t>
-      </w:r>
-      <w:r>
-        <w:t xml:space="preserve"> </w:t>
-      </w:r>
-      <w:r>
-        <w:t xml:space="preserve">the great currents and movements of the</w:t>
-      </w:r>
-      <w:r>
-        <w:t xml:space="preserve"> </w:t>
-      </w:r>
-      <w:r>
-        <w:t xml:space="preserve">world’s history. And the great issue of the</w:t>
-      </w:r>
-      <w:r>
-        <w:t xml:space="preserve"> </w:t>
-      </w:r>
-      <w:r>
-        <w:t xml:space="preserve">hour is the issue between the Church and</w:t>
-      </w:r>
-      <w:r>
-        <w:t xml:space="preserve"> </w:t>
-      </w:r>
-      <w:r>
-        <w:t xml:space="preserve">civilisation. Their essential difference is this.</w:t>
-      </w:r>
-      <w:r>
-        <w:t xml:space="preserve"> </w:t>
-      </w:r>
-      <w:r>
-        <w:t xml:space="preserve">Civilisation at its best represents the most</w:t>
-      </w:r>
-      <w:r>
-        <w:t xml:space="preserve"> </w:t>
-      </w:r>
-      <w:r>
-        <w:t xml:space="preserve">man can do with the world and with human</w:t>
-      </w:r>
-      <w:r>
-        <w:t xml:space="preserve"> </w:t>
-      </w:r>
-      <w:r>
-        <w:t xml:space="preserve">nature; but the Church, centred upon Christ,</w:t>
-      </w:r>
-      <w:r>
-        <w:t xml:space="preserve"> </w:t>
-      </w:r>
-      <w:r>
-        <w:t xml:space="preserve">His Cross, and His work, represents the best</w:t>
-      </w:r>
-      <w:r>
-        <w:t xml:space="preserve"> </w:t>
-      </w:r>
-      <w:r>
-        <w:t xml:space="preserve">that God can do upon them. The sacrifice</w:t>
-      </w:r>
-      <w:r>
-        <w:t xml:space="preserve"> </w:t>
-      </w:r>
-      <w:r>
-        <w:t xml:space="preserve">of the Cross was not man in Christ pleasing</w:t>
-      </w:r>
-      <w:r>
-        <w:t xml:space="preserve"> </w:t>
-      </w:r>
-      <w:r>
-        <w:t xml:space="preserve">God; it was God in Christ reconciling man,</w:t>
-      </w:r>
-      <w:r>
-        <w:t xml:space="preserve"> </w:t>
-      </w:r>
-      <w:r>
-        <w:t xml:space="preserve">and in a certain sense, reconciling Himself. My</w:t>
-      </w:r>
-      <w:r>
-        <w:t xml:space="preserve"> </w:t>
-      </w:r>
-      <w:r>
-        <w:t xml:space="preserve">point at this moment is that the Cross of Christ</w:t>
-      </w:r>
-      <w:r>
-        <w:t xml:space="preserve"> </w:t>
-      </w:r>
-      <w:r>
-        <w:t xml:space="preserve">was Christ reconciling man. It was not heroic</w:t>
-      </w:r>
-      <w:r>
-        <w:t xml:space="preserve"> </w:t>
-      </w:r>
-      <w:r>
-        <w:t xml:space="preserve">man dying for a beloved and honoured God; it^</w:t>
-      </w:r>
-      <w:r>
-        <w:t xml:space="preserve"> </w:t>
-      </w:r>
-      <w:r>
-        <w:t xml:space="preserve">was God in some form dying for man. God</w:t>
-      </w:r>
-      <w:r>
-        <w:t xml:space="preserve"> </w:t>
-      </w:r>
-      <w:r>
-        <w:t xml:space="preserve">dying for man. I am not afraid of that phrase;</w:t>
-      </w:r>
-      <w:r>
-        <w:t xml:space="preserve"> </w:t>
-      </w:r>
-      <w:r>
-        <w:t xml:space="preserve">I cannot do without it. God dying for man;</w:t>
-      </w:r>
-      <w:r>
-        <w:t xml:space="preserve"> </w:t>
-      </w:r>
-      <w:r>
-        <w:t xml:space="preserve">and for such men hostile, malignantly hostile</w:t>
-      </w:r>
-      <w:r>
-        <w:t xml:space="preserve"> </w:t>
-      </w:r>
-      <w:r>
-        <w:t xml:space="preserve">men. That is a puzzling phrase where we read</w:t>
-      </w:r>
-      <w:r>
-        <w:t xml:space="preserve"> </w:t>
-      </w:r>
-      <w:r>
-        <w:t xml:space="preserve">in a gospel: " Greater love hath no man than</w:t>
-      </w:r>
-      <w:r>
-        <w:t xml:space="preserve"> </w:t>
-      </w:r>
-      <w:r>
-        <w:t xml:space="preserve">this, that a man lay down his life for his</w:t>
-      </w:r>
-      <w:r>
-        <w:t xml:space="preserve"> </w:t>
-      </w:r>
-      <w:r>
-        <w:t xml:space="preserve">friends." There is more love in the phrase</w:t>
-      </w:r>
-      <w:r>
-        <w:t xml:space="preserve"> </w:t>
-      </w:r>
-      <w:r>
-        <w:t xml:space="preserve">of the epistle, that a man should lay down</w:t>
-      </w:r>
-      <w:r>
-        <w:t xml:space="preserve"> </w:t>
-      </w:r>
-      <w:r>
-        <w:t xml:space="preserve">his life for his bitter enemies. It is not so</w:t>
-      </w:r>
-      <w:r>
-        <w:t xml:space="preserve"> </w:t>
-      </w:r>
-      <w:r>
-        <w:t xml:space="preserve">heroic, so very divine, to die for our friends.</w:t>
-      </w:r>
-      <w:r>
-        <w:t xml:space="preserve"> </w:t>
-      </w:r>
-      <w:r>
-        <w:t xml:space="preserve">Kindness between the nice people is not so</w:t>
-      </w:r>
-    </w:p>
-    <w:p>
-      <w:pPr>
-        <w:pStyle w:val="BodyText"/>
-      </w:pPr>
-      <w:r>
-        <w:t xml:space="preserve">26 THE DIFFERENCE BETWEEN</w:t>
-      </w:r>
-    </w:p>
-    <w:p>
-      <w:pPr>
-        <w:pStyle w:val="BodyText"/>
-      </w:pPr>
-      <w:r>
-        <w:t xml:space="preserve">very divine fine and precious as it is. To die</w:t>
-      </w:r>
-      <w:r>
-        <w:t xml:space="preserve"> </w:t>
-      </w:r>
-      <w:r>
-        <w:t xml:space="preserve">for enemies that is the divine thing. Christ’s</w:t>
-      </w:r>
-      <w:r>
-        <w:t xml:space="preserve"> </w:t>
-      </w:r>
-      <w:r>
-        <w:t xml:space="preserve">was grace that died for such for malignant</w:t>
-      </w:r>
-      <w:r>
-        <w:t xml:space="preserve"> </w:t>
-      </w:r>
-      <w:r>
-        <w:t xml:space="preserve">enemies. There is more in God than love.</w:t>
-      </w:r>
-      <w:r>
-        <w:t xml:space="preserve"> </w:t>
-      </w:r>
-      <w:r>
-        <w:t xml:space="preserve">There is all that we mean by His holy grace.</w:t>
-      </w:r>
-      <w:r>
-        <w:t xml:space="preserve"> </w:t>
-      </w:r>
-      <w:r>
-        <w:t xml:space="preserve">Truly, " God is love." Yes, but the kind of love</w:t>
-      </w:r>
-      <w:r>
-        <w:t xml:space="preserve"> </w:t>
-      </w:r>
-      <w:r>
-        <w:t xml:space="preserve">which you must interpret by the whole of</w:t>
-      </w:r>
-      <w:r>
-        <w:t xml:space="preserve"> </w:t>
-      </w:r>
-      <w:r>
-        <w:t xml:space="preserve">the New Testament. When John said that, did</w:t>
-      </w:r>
-      <w:r>
-        <w:t xml:space="preserve"> </w:t>
-      </w:r>
-      <w:r>
-        <w:t xml:space="preserve">he mean that God was simply the consum-</w:t>
-      </w:r>
-      <w:r>
-        <w:t xml:space="preserve"> </w:t>
-      </w:r>
-      <w:r>
-        <w:t xml:space="preserve">mation of human affection? He knew that he</w:t>
-      </w:r>
-      <w:r>
-        <w:t xml:space="preserve"> </w:t>
-      </w:r>
-      <w:r>
-        <w:t xml:space="preserve">was dealing with a holy, gracious God, a God</w:t>
-      </w:r>
-      <w:r>
-        <w:t xml:space="preserve"> </w:t>
-      </w:r>
-      <w:r>
-        <w:t xml:space="preserve">who loved His enemies and redeemed them.</w:t>
-      </w:r>
-      <w:r>
-        <w:t xml:space="preserve"> </w:t>
-      </w:r>
-      <w:r>
-        <w:t xml:space="preserve">Read with extreme care 1 John iv. 10.</w:t>
+        <w:t xml:space="preserve">&amp;sect</w:t>
+      </w:r>
+      <w:r>
+        <w:t xml:space="preserve"> </w:t>
+      </w:r>
+      <w:r>
+        <w:t xml:space="preserve">TK</w:t>
       </w:r>
     </w:p>
     <w:p>
@@ -5448,13 +5623,13 @@
         <w:t xml:space="preserve"> </w:t>
       </w:r>
       <w:r>
-        <w:t xml:space="preserve">There have been men capable of acts of sacri-</w:t>
-      </w:r>
-      <w:r>
-        <w:t xml:space="preserve"> </w:t>
-      </w:r>
-      <w:r>
-        <w:t xml:space="preserve">fice like this hero; loose-living men who, after</w:t>
+        <w:t xml:space="preserve">There have been men capable of acts of sacrifice</w:t>
+      </w:r>
+      <w:r>
+        <w:t xml:space="preserve"> </w:t>
+      </w:r>
+      <w:r>
+        <w:t xml:space="preserve">like this hero; loose-living men who, after</w:t>
       </w:r>
       <w:r>
         <w:t xml:space="preserve"> </w:t>
@@ -5466,7 +5641,7 @@
         <w:t xml:space="preserve"> </w:t>
       </w:r>
       <w:r>
-        <w:t xml:space="preserve">their looseness of life heroes of the Bret Harte</w:t>
+        <w:t xml:space="preserve">their looseness of life—heroes of the Bret Harte</w:t>
       </w:r>
       <w:r>
         <w:t xml:space="preserve"> </w:t>
@@ -5498,6 +5673,14 @@
         <w:pStyle w:val="BodyText"/>
       </w:pPr>
       <w:r>
+        <w:t xml:space="preserve">CONTINUE HERE https://archive.org/stream/workofchrist00forsuoft#page/27/mode/1up</w:t>
+      </w:r>
+    </w:p>
+    <w:p>
+      <w:pPr>
+        <w:pStyle w:val="BodyText"/>
+      </w:pPr>
+      <w:r>
         <w:t xml:space="preserve">GOD’S SACRIFICE AND MAN’S 27</w:t>
       </w:r>
     </w:p>
@@ -7392,7 +7575,7 @@
         <w:t xml:space="preserve"> </w:t>
       </w:r>
       <w:r>
-        <w:t xml:space="preserve">" He cut it with a penknife " ! That is all very</w:t>
+        <w:t xml:space="preserve">" He cut it with a penknife “! That is all very</w:t>
       </w:r>
       <w:r>
         <w:t xml:space="preserve"> </w:t>
@@ -8716,7 +8899,7 @@
         <w:t xml:space="preserve"> </w:t>
       </w:r>
       <w:r>
-        <w:t xml:space="preserve">hobby and become the bores of the Church !</w:t>
+        <w:t xml:space="preserve">hobby and become the bores of the Church!</w:t>
       </w:r>
       <w:r>
         <w:t xml:space="preserve"> </w:t>
@@ -13154,7 +13337,7 @@
         <w:t xml:space="preserve"> </w:t>
       </w:r>
       <w:r>
-        <w:t xml:space="preserve">of life, as if He were a mere spiritual Goethe !</w:t>
+        <w:t xml:space="preserve">of life, as if He were a mere spiritual Goethe!</w:t>
       </w:r>
       <w:r>
         <w:t xml:space="preserve"> </w:t>
@@ -14010,7 +14193,7 @@
         <w:t xml:space="preserve"> </w:t>
       </w:r>
       <w:r>
-        <w:t xml:space="preserve">holiness ! " All that has to be changed. We</w:t>
+        <w:t xml:space="preserve">holiness! " All that has to be changed. We</w:t>
       </w:r>
       <w:r>
         <w:t xml:space="preserve"> </w:t>
@@ -15407,7 +15590,7 @@
         <w:t xml:space="preserve"> </w:t>
       </w:r>
       <w:r>
-        <w:t xml:space="preserve">philosophy has not a bad smell ! You cannot</w:t>
+        <w:t xml:space="preserve">philosophy has not a bad smell! You cannot</w:t>
       </w:r>
       <w:r>
         <w:t xml:space="preserve"> </w:t>
@@ -16209,7 +16392,7 @@
         <w:t xml:space="preserve"> </w:t>
       </w:r>
       <w:r>
-        <w:t xml:space="preserve">in many cases, how easy and common it is ! If</w:t>
+        <w:t xml:space="preserve">in many cases, how easy and common it is! If</w:t>
       </w:r>
       <w:r>
         <w:t xml:space="preserve"> </w:t>
@@ -19639,7 +19822,7 @@
         <w:t xml:space="preserve"> </w:t>
       </w:r>
       <w:r>
-        <w:t xml:space="preserve">come to think of God’s love if that were possible !</w:t>
+        <w:t xml:space="preserve">come to think of God’s love if that were possible!</w:t>
       </w:r>
       <w:r>
         <w:t xml:space="preserve"> </w:t>
@@ -19657,7 +19840,7 @@
         <w:t xml:space="preserve"> </w:t>
       </w:r>
       <w:r>
-        <w:t xml:space="preserve">ableness ! If God’s love were not essentially</w:t>
+        <w:t xml:space="preserve">ableness! If God’s love were not essentially</w:t>
       </w:r>
       <w:r>
         <w:t xml:space="preserve"> </w:t>
@@ -28733,7 +28916,7 @@
         <w:t xml:space="preserve"> </w:t>
       </w:r>
       <w:r>
-        <w:t xml:space="preserve">that ! So we are haunted by mistrust, unless</w:t>
+        <w:t xml:space="preserve">that! So we are haunted by mistrust, unless</w:t>
       </w:r>
       <w:r>
         <w:t xml:space="preserve"> </w:t>
@@ -28977,7 +29160,7 @@
         <w:pStyle w:val="BodyText"/>
       </w:pPr>
       <w:r>
-        <w:t xml:space="preserve">But, changeless in judgment ! Does that mean</w:t>
+        <w:t xml:space="preserve">But, changeless in judgment! Does that mean</w:t>
       </w:r>
     </w:p>
     <w:p>
@@ -36607,7 +36790,7 @@
         <w:pStyle w:val="BodyText"/>
       </w:pPr>
       <w:r>
-        <w:t xml:space="preserve">Christ our New Creator ! He was not simply</w:t>
+        <w:t xml:space="preserve">Christ our New Creator! He was not simply</w:t>
       </w:r>
       <w:r>
         <w:t xml:space="preserve"> </w:t>
@@ -41508,7 +41691,7 @@
     </w:lvl>
   </w:abstractNum>
   <w:abstractNum w:abstractNumId="990">
-    <w:nsid w:val="b3c88374"/>
+    <w:nsid w:val="ca49285b"/>
     <w:multiLevelType w:val="multilevel"/>
     <w:lvl w:ilvl="0">
       <w:numFmt w:val="bullet"/>
@@ -41589,7 +41772,7 @@
     </w:lvl>
   </w:abstractNum>
   <w:abstractNum w:abstractNumId="99411">
-    <w:nsid w:val="3f519054"/>
+    <w:nsid w:val="c9fc6c14"/>
     <w:multiLevelType w:val="multilevel"/>
     <w:lvl w:ilvl="0">
       <w:start w:val="1"/>
@@ -41677,7 +41860,7 @@
     </w:lvl>
   </w:abstractNum>
   <w:abstractNum w:abstractNumId="99412">
-    <w:nsid w:val="562d5a1c"/>
+    <w:nsid w:val="9f9a7de2"/>
     <w:multiLevelType w:val="multilevel"/>
     <w:lvl w:ilvl="0">
       <w:start w:val="2"/>
@@ -41765,7 +41948,7 @@
     </w:lvl>
   </w:abstractNum>
   <w:abstractNum w:abstractNumId="99413">
-    <w:nsid w:val="9d6b831d"/>
+    <w:nsid w:val="682f220f"/>
     <w:multiLevelType w:val="multilevel"/>
     <w:lvl w:ilvl="0">
       <w:start w:val="3"/>
@@ -41853,7 +42036,7 @@
     </w:lvl>
   </w:abstractNum>
   <w:abstractNum w:abstractNumId="99414">
-    <w:nsid w:val="221bc854"/>
+    <w:nsid w:val="ce9c3371"/>
     <w:multiLevelType w:val="multilevel"/>
     <w:lvl w:ilvl="0">
       <w:start w:val="4"/>
@@ -41941,7 +42124,7 @@
     </w:lvl>
   </w:abstractNum>
   <w:abstractNum w:abstractNumId="99415">
-    <w:nsid w:val="569f7b05"/>
+    <w:nsid w:val="234231f1"/>
     <w:multiLevelType w:val="multilevel"/>
     <w:lvl w:ilvl="0">
       <w:start w:val="5"/>
@@ -42029,7 +42212,7 @@
     </w:lvl>
   </w:abstractNum>
   <w:abstractNum w:abstractNumId="99416">
-    <w:nsid w:val="4c72b846"/>
+    <w:nsid w:val="6c40915d"/>
     <w:multiLevelType w:val="multilevel"/>
     <w:lvl w:ilvl="0">
       <w:start w:val="6"/>
@@ -42117,7 +42300,7 @@
     </w:lvl>
   </w:abstractNum>
   <w:abstractNum w:abstractNumId="991">
-    <w:nsid w:val="ece83a0b"/>
+    <w:nsid w:val="f8a387bc"/>
     <w:multiLevelType w:val="multilevel"/>
     <w:lvl w:ilvl="0">
       <w:numFmt w:val="bullet"/>
@@ -42198,7 +42381,7 @@
     </w:lvl>
   </w:abstractNum>
   <w:abstractNum w:abstractNumId="99417">
-    <w:nsid w:val="f5b3b6ec"/>
+    <w:nsid w:val="761f3501"/>
     <w:multiLevelType w:val="multilevel"/>
     <w:lvl w:ilvl="0">
       <w:start w:val="7"/>

</xml_diff>